<commit_message>
Finished testing for InputHandler and Renderer for the client section
</commit_message>
<xml_diff>
--- a/Iteration 2.docx
+++ b/Iteration 2.docx
@@ -1,6 +1,6 @@
 
 <file path=word/document.xml><?xml version="1.0" encoding="utf-8"?>
-<w:document xmlns:wpc="http://schemas.microsoft.com/office/word/2010/wordprocessingCanvas" xmlns:cx="http://schemas.microsoft.com/office/drawing/2014/chartex" xmlns:cx1="http://schemas.microsoft.com/office/drawing/2015/9/8/chartex" xmlns:cx2="http://schemas.microsoft.com/office/drawing/2015/10/21/chartex" xmlns:cx3="http://schemas.microsoft.com/office/drawing/2016/5/9/chartex" xmlns:cx4="http://schemas.microsoft.com/office/drawing/2016/5/10/chartex" xmlns:cx5="http://schemas.microsoft.com/office/drawing/2016/5/11/chartex" xmlns:cx6="http://schemas.microsoft.com/office/drawing/2016/5/12/chartex" xmlns:cx7="http://schemas.microsoft.com/office/drawing/2016/5/13/chartex" xmlns:cx8="http://schemas.microsoft.com/office/drawing/2016/5/14/chartex" xmlns:mc="http://schemas.openxmlformats.org/markup-compatibility/2006" xmlns:aink="http://schemas.microsoft.com/office/drawing/2016/ink" xmlns:am3d="http://schemas.microsoft.com/office/drawing/2017/model3d" xmlns:o="urn:schemas-microsoft-com:office:office" xmlns:r="http://schemas.openxmlformats.org/officeDocument/2006/relationships" xmlns:m="http://schemas.openxmlformats.org/officeDocument/2006/math" xmlns:v="urn:schemas-microsoft-com:vml" xmlns:wp14="http://schemas.microsoft.com/office/word/2010/wordprocessingDrawing" xmlns:wp="http://schemas.openxmlformats.org/drawingml/2006/wordprocessingDrawing" xmlns:w10="urn:schemas-microsoft-com:office:word" xmlns:w="http://schemas.openxmlformats.org/wordprocessingml/2006/main" xmlns:w14="http://schemas.microsoft.com/office/word/2010/wordml" xmlns:w15="http://schemas.microsoft.com/office/word/2012/wordml" xmlns:w16cex="http://schemas.microsoft.com/office/word/2018/wordml/cex" xmlns:w16cid="http://schemas.microsoft.com/office/word/2016/wordml/cid" xmlns:w16="http://schemas.microsoft.com/office/word/2018/wordml" xmlns:w16se="http://schemas.microsoft.com/office/word/2015/wordml/symex" xmlns:wpg="http://schemas.microsoft.com/office/word/2010/wordprocessingGroup" xmlns:wpi="http://schemas.microsoft.com/office/word/2010/wordprocessingInk" xmlns:wne="http://schemas.microsoft.com/office/word/2006/wordml" xmlns:wps="http://schemas.microsoft.com/office/word/2010/wordprocessingShape" mc:Ignorable="w14 w15 w16se w16cid w16 w16cex wp14">
+<w:document xmlns:wpc="http://schemas.microsoft.com/office/word/2010/wordprocessingCanvas" xmlns:cx="http://schemas.microsoft.com/office/drawing/2014/chartex" xmlns:cx1="http://schemas.microsoft.com/office/drawing/2015/9/8/chartex" xmlns:cx2="http://schemas.microsoft.com/office/drawing/2015/10/21/chartex" xmlns:cx3="http://schemas.microsoft.com/office/drawing/2016/5/9/chartex" xmlns:cx4="http://schemas.microsoft.com/office/drawing/2016/5/10/chartex" xmlns:cx5="http://schemas.microsoft.com/office/drawing/2016/5/11/chartex" xmlns:cx6="http://schemas.microsoft.com/office/drawing/2016/5/12/chartex" xmlns:cx7="http://schemas.microsoft.com/office/drawing/2016/5/13/chartex" xmlns:cx8="http://schemas.microsoft.com/office/drawing/2016/5/14/chartex" xmlns:mc="http://schemas.openxmlformats.org/markup-compatibility/2006" xmlns:aink="http://schemas.microsoft.com/office/drawing/2016/ink" xmlns:am3d="http://schemas.microsoft.com/office/drawing/2017/model3d" xmlns:o="urn:schemas-microsoft-com:office:office" xmlns:r="http://schemas.openxmlformats.org/officeDocument/2006/relationships" xmlns:m="http://schemas.openxmlformats.org/officeDocument/2006/math" xmlns:v="urn:schemas-microsoft-com:vml" xmlns:wp14="http://schemas.microsoft.com/office/word/2010/wordprocessingDrawing" xmlns:wp="http://schemas.openxmlformats.org/drawingml/2006/wordprocessingDrawing" xmlns:w10="urn:schemas-microsoft-com:office:word" xmlns:w="http://schemas.openxmlformats.org/wordprocessingml/2006/main" xmlns:w14="http://schemas.microsoft.com/office/word/2010/wordml" xmlns:w15="http://schemas.microsoft.com/office/word/2012/wordml" xmlns:w16cex="http://schemas.microsoft.com/office/word/2018/wordml/cex" xmlns:w16cid="http://schemas.microsoft.com/office/word/2016/wordml/cid" xmlns:w16="http://schemas.microsoft.com/office/word/2018/wordml" xmlns:w16sdtdh="http://schemas.microsoft.com/office/word/2020/wordml/sdtdatahash" xmlns:w16se="http://schemas.microsoft.com/office/word/2015/wordml/symex" xmlns:wpg="http://schemas.microsoft.com/office/word/2010/wordprocessingGroup" xmlns:wpi="http://schemas.microsoft.com/office/word/2010/wordprocessingInk" xmlns:wne="http://schemas.microsoft.com/office/word/2006/wordml" xmlns:wps="http://schemas.microsoft.com/office/word/2010/wordprocessingShape" mc:Ignorable="w14 w15 w16se w16cid w16 w16cex w16sdtdh wp14">
   <w:body>
     <w:p>
       <w:pPr>
@@ -1374,21 +1374,21 @@
         <w:t>o</w:t>
       </w:r>
       <w:r>
-        <w:t xml:space="preserve"> system should be </w:t>
+        <w:t xml:space="preserve"> system should be similar to other EL</w:t>
+      </w:r>
+      <w:r>
+        <w:t>o</w:t>
+      </w:r>
+      <w:r>
+        <w:t xml:space="preserve"> systems in games </w:t>
       </w:r>
       <w:proofErr w:type="gramStart"/>
       <w:r>
-        <w:t>similar to</w:t>
+        <w:t>e.g.</w:t>
       </w:r>
       <w:proofErr w:type="gramEnd"/>
       <w:r>
-        <w:t xml:space="preserve"> other EL</w:t>
-      </w:r>
-      <w:r>
-        <w:t>o</w:t>
-      </w:r>
-      <w:r>
-        <w:t xml:space="preserve"> systems in games e.g. chess, League of legends</w:t>
+        <w:t xml:space="preserve"> chess, League of legends</w:t>
       </w:r>
       <w:r>
         <w:t xml:space="preserve"> (LoL) or Counter Strike: Global Offensive (CS:GO)</w:t>
@@ -14720,15 +14720,15 @@
               <w:cnfStyle w:val="000000100000" w:firstRow="0" w:lastRow="0" w:firstColumn="0" w:lastColumn="0" w:oddVBand="0" w:evenVBand="0" w:oddHBand="1" w:evenHBand="0" w:firstRowFirstColumn="0" w:firstRowLastColumn="0" w:lastRowFirstColumn="0" w:lastRowLastColumn="0"/>
             </w:pPr>
             <w:r>
-              <w:t xml:space="preserve">The top is the client script and the bottom </w:t>
+              <w:t xml:space="preserve">The top is the client </w:t>
             </w:r>
             <w:proofErr w:type="gramStart"/>
             <w:r>
-              <w:t>is</w:t>
+              <w:t>script</w:t>
             </w:r>
             <w:proofErr w:type="gramEnd"/>
             <w:r>
-              <w:t xml:space="preserve"> the server script. I manually typed the messages, though this will not work for the final project. Until this gets integrated into the game, this will not be as useful as it will be. </w:t>
+              <w:t xml:space="preserve"> and the bottom is the server script. I manually typed the messages, though this will not work for the final project. Until this gets integrated into the game, this will not be as useful as it will be. </w:t>
             </w:r>
           </w:p>
           <w:p>
@@ -14856,13 +14856,8 @@
       </w:tr>
     </w:tbl>
     <w:p>
-      <w:proofErr w:type="gramStart"/>
-      <w:r>
-        <w:t>note:</w:t>
-      </w:r>
-      <w:proofErr w:type="gramEnd"/>
-      <w:r>
-        <w:t xml:space="preserve"> this had to be done in command prompt windows due to needing multiple scripts running at the same time. </w:t>
+      <w:r>
+        <w:t xml:space="preserve">note: this had to be done in command prompt windows due to needing multiple scripts running at the same time. </w:t>
       </w:r>
     </w:p>
     <w:p>
@@ -30128,7 +30123,7 @@
           <w:szCs w:val="21"/>
           <w:lang w:val="en-US"/>
         </w:rPr>
-        <w:t xml:space="preserve">#main function that is to generate </w:t>
+        <w:t>#</w:t>
       </w:r>
       <w:proofErr w:type="gramStart"/>
       <w:r>
@@ -30141,7 +30136,7 @@
           <w:szCs w:val="21"/>
           <w:lang w:val="en-US"/>
         </w:rPr>
-        <w:t>a number of</w:t>
+        <w:t>main</w:t>
       </w:r>
       <w:proofErr w:type="gramEnd"/>
       <w:r>
@@ -30154,7 +30149,7 @@
           <w:szCs w:val="21"/>
           <w:lang w:val="en-US"/>
         </w:rPr>
-        <w:t xml:space="preserve"> words to be displayed in the game</w:t>
+        <w:t xml:space="preserve"> function that is to generate a number of words to be displayed in the game</w:t>
       </w:r>
     </w:p>
     <w:p>
@@ -31834,7 +31829,6 @@
       </w:pPr>
       <w:proofErr w:type="spellStart"/>
       <w:r>
-        <w:lastRenderedPageBreak/>
         <w:t>InputHandler</w:t>
       </w:r>
       <w:proofErr w:type="spellEnd"/>
@@ -31889,7 +31883,18 @@
         <w:pStyle w:val="Heading2"/>
       </w:pPr>
       <w:r>
-        <w:t>Python code for this:</w:t>
+        <w:t>Python code for</w:t>
+      </w:r>
+      <w:r>
+        <w:t xml:space="preserve"> </w:t>
+      </w:r>
+      <w:proofErr w:type="spellStart"/>
+      <w:r>
+        <w:t>InputHandler</w:t>
+      </w:r>
+      <w:proofErr w:type="spellEnd"/>
+      <w:r>
+        <w:t>:</w:t>
       </w:r>
     </w:p>
     <w:p>
@@ -32637,7 +32642,6 @@
           <w:szCs w:val="21"/>
           <w:lang w:val="en-US"/>
         </w:rPr>
-        <w:lastRenderedPageBreak/>
         <w:t xml:space="preserve">            </w:t>
       </w:r>
       <w:r>
@@ -34619,9 +34623,248 @@
           <w:szCs w:val="21"/>
           <w:lang w:val="en-US"/>
         </w:rPr>
-        <w:t xml:space="preserve">#Adds letter pressed down as a </w:t>
-      </w:r>
+        <w:t xml:space="preserve">#Adds letter pressed down as a commands </w:t>
+      </w:r>
+    </w:p>
+    <w:p>
+      <w:pPr>
+        <w:shd w:val="clear" w:color="auto" w:fill="001122"/>
+        <w:spacing w:after="0" w:line="285" w:lineRule="atLeast"/>
+        <w:rPr>
+          <w:rFonts w:ascii="Consolas" w:eastAsia="Times New Roman" w:hAnsi="Consolas" w:cs="Times New Roman"/>
+          <w:color w:val="F9F7F7"/>
+          <w:sz w:val="21"/>
+          <w:szCs w:val="21"/>
+          <w:lang w:val="en-US"/>
+        </w:rPr>
+      </w:pPr>
+      <w:r>
+        <w:rPr>
+          <w:rFonts w:ascii="Consolas" w:eastAsia="Times New Roman" w:hAnsi="Consolas" w:cs="Times New Roman"/>
+          <w:color w:val="F9F7F7"/>
+          <w:sz w:val="21"/>
+          <w:szCs w:val="21"/>
+          <w:lang w:val="en-US"/>
+        </w:rPr>
+        <w:t xml:space="preserve">                </w:t>
+      </w:r>
+      <w:r>
+        <w:rPr>
+          <w:rFonts w:ascii="Consolas" w:eastAsia="Times New Roman" w:hAnsi="Consolas" w:cs="Times New Roman"/>
+          <w:color w:val="30E3CA"/>
+          <w:sz w:val="21"/>
+          <w:szCs w:val="21"/>
+          <w:lang w:val="en-US"/>
+        </w:rPr>
+        <w:t>else:</w:t>
+      </w:r>
+    </w:p>
+    <w:p>
+      <w:pPr>
+        <w:shd w:val="clear" w:color="auto" w:fill="001122"/>
+        <w:spacing w:after="0" w:line="285" w:lineRule="atLeast"/>
+        <w:rPr>
+          <w:rFonts w:ascii="Consolas" w:eastAsia="Times New Roman" w:hAnsi="Consolas" w:cs="Times New Roman"/>
+          <w:color w:val="F9F7F7"/>
+          <w:sz w:val="21"/>
+          <w:szCs w:val="21"/>
+          <w:lang w:val="en-US"/>
+        </w:rPr>
+      </w:pPr>
+      <w:r>
+        <w:rPr>
+          <w:rFonts w:ascii="Consolas" w:eastAsia="Times New Roman" w:hAnsi="Consolas" w:cs="Times New Roman"/>
+          <w:color w:val="F9F7F7"/>
+          <w:sz w:val="21"/>
+          <w:szCs w:val="21"/>
+          <w:lang w:val="en-US"/>
+        </w:rPr>
+        <w:t xml:space="preserve">                    </w:t>
+      </w:r>
+      <w:proofErr w:type="spellStart"/>
       <w:proofErr w:type="gramStart"/>
+      <w:r>
+        <w:rPr>
+          <w:rFonts w:ascii="Consolas" w:eastAsia="Times New Roman" w:hAnsi="Consolas" w:cs="Times New Roman"/>
+          <w:color w:val="F9F7F7"/>
+          <w:sz w:val="21"/>
+          <w:szCs w:val="21"/>
+          <w:lang w:val="en-US"/>
+        </w:rPr>
+        <w:t>commands</w:t>
+      </w:r>
+      <w:r>
+        <w:rPr>
+          <w:rFonts w:ascii="Consolas" w:eastAsia="Times New Roman" w:hAnsi="Consolas" w:cs="Times New Roman"/>
+          <w:color w:val="30E3CA"/>
+          <w:sz w:val="21"/>
+          <w:szCs w:val="21"/>
+          <w:lang w:val="en-US"/>
+        </w:rPr>
+        <w:t>.</w:t>
+      </w:r>
+      <w:r>
+        <w:rPr>
+          <w:rFonts w:ascii="Consolas" w:eastAsia="Times New Roman" w:hAnsi="Consolas" w:cs="Times New Roman"/>
+          <w:color w:val="D59BF6"/>
+          <w:sz w:val="21"/>
+          <w:szCs w:val="21"/>
+          <w:lang w:val="en-US"/>
+        </w:rPr>
+        <w:t>append</w:t>
+      </w:r>
+      <w:proofErr w:type="spellEnd"/>
+      <w:proofErr w:type="gramEnd"/>
+      <w:r>
+        <w:rPr>
+          <w:rFonts w:ascii="Consolas" w:eastAsia="Times New Roman" w:hAnsi="Consolas" w:cs="Times New Roman"/>
+          <w:color w:val="30E3CA"/>
+          <w:sz w:val="21"/>
+          <w:szCs w:val="21"/>
+          <w:lang w:val="en-US"/>
+        </w:rPr>
+        <w:t>(</w:t>
+      </w:r>
+      <w:proofErr w:type="spellStart"/>
+      <w:r>
+        <w:rPr>
+          <w:rFonts w:ascii="Consolas" w:eastAsia="Times New Roman" w:hAnsi="Consolas" w:cs="Times New Roman"/>
+          <w:color w:val="C792EA"/>
+          <w:sz w:val="21"/>
+          <w:szCs w:val="21"/>
+          <w:lang w:val="en-US"/>
+        </w:rPr>
+        <w:t>f</w:t>
+      </w:r>
+      <w:r>
+        <w:rPr>
+          <w:rFonts w:ascii="Consolas" w:eastAsia="Times New Roman" w:hAnsi="Consolas" w:cs="Times New Roman"/>
+          <w:color w:val="F08A5D"/>
+          <w:sz w:val="21"/>
+          <w:szCs w:val="21"/>
+          <w:lang w:val="en-US"/>
+        </w:rPr>
+        <w:t>"K</w:t>
+      </w:r>
+      <w:proofErr w:type="spellEnd"/>
+      <w:r>
+        <w:rPr>
+          <w:rFonts w:ascii="Consolas" w:eastAsia="Times New Roman" w:hAnsi="Consolas" w:cs="Times New Roman"/>
+          <w:color w:val="E23E57"/>
+          <w:sz w:val="21"/>
+          <w:szCs w:val="21"/>
+          <w:lang w:val="en-US"/>
+        </w:rPr>
+        <w:t>{</w:t>
+      </w:r>
+      <w:proofErr w:type="spellStart"/>
+      <w:r>
+        <w:rPr>
+          <w:rFonts w:ascii="Consolas" w:eastAsia="Times New Roman" w:hAnsi="Consolas" w:cs="Times New Roman"/>
+          <w:color w:val="D59BF6"/>
+          <w:sz w:val="21"/>
+          <w:szCs w:val="21"/>
+          <w:lang w:val="en-US"/>
+        </w:rPr>
+        <w:t>event</w:t>
+      </w:r>
+      <w:r>
+        <w:rPr>
+          <w:rFonts w:ascii="Consolas" w:eastAsia="Times New Roman" w:hAnsi="Consolas" w:cs="Times New Roman"/>
+          <w:color w:val="30E3CA"/>
+          <w:sz w:val="21"/>
+          <w:szCs w:val="21"/>
+          <w:lang w:val="en-US"/>
+        </w:rPr>
+        <w:t>.</w:t>
+      </w:r>
+      <w:r>
+        <w:rPr>
+          <w:rFonts w:ascii="Consolas" w:eastAsia="Times New Roman" w:hAnsi="Consolas" w:cs="Times New Roman"/>
+          <w:color w:val="D59BF6"/>
+          <w:sz w:val="21"/>
+          <w:szCs w:val="21"/>
+          <w:lang w:val="en-US"/>
+        </w:rPr>
+        <w:t>unicode</w:t>
+      </w:r>
+      <w:proofErr w:type="spellEnd"/>
+      <w:r>
+        <w:rPr>
+          <w:rFonts w:ascii="Consolas" w:eastAsia="Times New Roman" w:hAnsi="Consolas" w:cs="Times New Roman"/>
+          <w:color w:val="E23E57"/>
+          <w:sz w:val="21"/>
+          <w:szCs w:val="21"/>
+          <w:lang w:val="en-US"/>
+        </w:rPr>
+        <w:t>}</w:t>
+      </w:r>
+      <w:r>
+        <w:rPr>
+          <w:rFonts w:ascii="Consolas" w:eastAsia="Times New Roman" w:hAnsi="Consolas" w:cs="Times New Roman"/>
+          <w:color w:val="F08A5D"/>
+          <w:sz w:val="21"/>
+          <w:szCs w:val="21"/>
+          <w:lang w:val="en-US"/>
+        </w:rPr>
+        <w:t>"</w:t>
+      </w:r>
+      <w:r>
+        <w:rPr>
+          <w:rFonts w:ascii="Consolas" w:eastAsia="Times New Roman" w:hAnsi="Consolas" w:cs="Times New Roman"/>
+          <w:color w:val="30E3CA"/>
+          <w:sz w:val="21"/>
+          <w:szCs w:val="21"/>
+          <w:lang w:val="en-US"/>
+        </w:rPr>
+        <w:t>)</w:t>
+      </w:r>
+    </w:p>
+    <w:p>
+      <w:pPr>
+        <w:shd w:val="clear" w:color="auto" w:fill="001122"/>
+        <w:spacing w:after="0" w:line="285" w:lineRule="atLeast"/>
+        <w:rPr>
+          <w:rFonts w:ascii="Consolas" w:eastAsia="Times New Roman" w:hAnsi="Consolas" w:cs="Times New Roman"/>
+          <w:color w:val="F9F7F7"/>
+          <w:sz w:val="21"/>
+          <w:szCs w:val="21"/>
+          <w:lang w:val="en-US"/>
+        </w:rPr>
+      </w:pPr>
+      <w:r>
+        <w:rPr>
+          <w:rFonts w:ascii="Consolas" w:eastAsia="Times New Roman" w:hAnsi="Consolas" w:cs="Times New Roman"/>
+          <w:color w:val="F9F7F7"/>
+          <w:sz w:val="21"/>
+          <w:szCs w:val="21"/>
+          <w:lang w:val="en-US"/>
+        </w:rPr>
+        <w:t xml:space="preserve">        </w:t>
+      </w:r>
+    </w:p>
+    <w:p>
+      <w:pPr>
+        <w:shd w:val="clear" w:color="auto" w:fill="001122"/>
+        <w:spacing w:after="0" w:line="285" w:lineRule="atLeast"/>
+        <w:rPr>
+          <w:rFonts w:ascii="Consolas" w:eastAsia="Times New Roman" w:hAnsi="Consolas" w:cs="Times New Roman"/>
+          <w:color w:val="F9F7F7"/>
+          <w:sz w:val="21"/>
+          <w:szCs w:val="21"/>
+          <w:lang w:val="en-US"/>
+        </w:rPr>
+      </w:pPr>
+      <w:r>
+        <w:rPr>
+          <w:rFonts w:ascii="Consolas" w:eastAsia="Times New Roman" w:hAnsi="Consolas" w:cs="Times New Roman"/>
+          <w:color w:val="F9F7F7"/>
+          <w:sz w:val="21"/>
+          <w:szCs w:val="21"/>
+          <w:lang w:val="en-US"/>
+        </w:rPr>
+        <w:t xml:space="preserve">            </w:t>
+      </w:r>
       <w:r>
         <w:rPr>
           <w:rFonts w:ascii="Consolas" w:eastAsia="Times New Roman" w:hAnsi="Consolas" w:cs="Times New Roman"/>
@@ -34632,9 +34875,712 @@
           <w:szCs w:val="21"/>
           <w:lang w:val="en-US"/>
         </w:rPr>
+        <w:t>#Detects key being depressed</w:t>
+      </w:r>
+    </w:p>
+    <w:p>
+      <w:pPr>
+        <w:shd w:val="clear" w:color="auto" w:fill="001122"/>
+        <w:spacing w:after="0" w:line="285" w:lineRule="atLeast"/>
+        <w:rPr>
+          <w:rFonts w:ascii="Consolas" w:eastAsia="Times New Roman" w:hAnsi="Consolas" w:cs="Times New Roman"/>
+          <w:color w:val="F9F7F7"/>
+          <w:sz w:val="21"/>
+          <w:szCs w:val="21"/>
+          <w:lang w:val="en-US"/>
+        </w:rPr>
+      </w:pPr>
+      <w:r>
+        <w:rPr>
+          <w:rFonts w:ascii="Consolas" w:eastAsia="Times New Roman" w:hAnsi="Consolas" w:cs="Times New Roman"/>
+          <w:color w:val="F9F7F7"/>
+          <w:sz w:val="21"/>
+          <w:szCs w:val="21"/>
+          <w:lang w:val="en-US"/>
+        </w:rPr>
+        <w:t xml:space="preserve">            </w:t>
+      </w:r>
+      <w:proofErr w:type="spellStart"/>
+      <w:r>
+        <w:rPr>
+          <w:rFonts w:ascii="Consolas" w:eastAsia="Times New Roman" w:hAnsi="Consolas" w:cs="Times New Roman"/>
+          <w:color w:val="30E3CA"/>
+          <w:sz w:val="21"/>
+          <w:szCs w:val="21"/>
+          <w:lang w:val="en-US"/>
+        </w:rPr>
+        <w:t>elif</w:t>
+      </w:r>
+      <w:proofErr w:type="spellEnd"/>
+      <w:r>
+        <w:rPr>
+          <w:rFonts w:ascii="Consolas" w:eastAsia="Times New Roman" w:hAnsi="Consolas" w:cs="Times New Roman"/>
+          <w:color w:val="F9F7F7"/>
+          <w:sz w:val="21"/>
+          <w:szCs w:val="21"/>
+          <w:lang w:val="en-US"/>
+        </w:rPr>
+        <w:t xml:space="preserve"> </w:t>
+      </w:r>
+      <w:proofErr w:type="spellStart"/>
+      <w:proofErr w:type="gramStart"/>
+      <w:r>
+        <w:rPr>
+          <w:rFonts w:ascii="Consolas" w:eastAsia="Times New Roman" w:hAnsi="Consolas" w:cs="Times New Roman"/>
+          <w:color w:val="F9F7F7"/>
+          <w:sz w:val="21"/>
+          <w:szCs w:val="21"/>
+          <w:lang w:val="en-US"/>
+        </w:rPr>
+        <w:t>event</w:t>
+      </w:r>
+      <w:r>
+        <w:rPr>
+          <w:rFonts w:ascii="Consolas" w:eastAsia="Times New Roman" w:hAnsi="Consolas" w:cs="Times New Roman"/>
+          <w:color w:val="30E3CA"/>
+          <w:sz w:val="21"/>
+          <w:szCs w:val="21"/>
+          <w:lang w:val="en-US"/>
+        </w:rPr>
+        <w:t>.</w:t>
+      </w:r>
+      <w:r>
+        <w:rPr>
+          <w:rFonts w:ascii="Consolas" w:eastAsia="Times New Roman" w:hAnsi="Consolas" w:cs="Times New Roman"/>
+          <w:color w:val="F9F7F7"/>
+          <w:sz w:val="21"/>
+          <w:szCs w:val="21"/>
+          <w:lang w:val="en-US"/>
+        </w:rPr>
+        <w:t>type</w:t>
+      </w:r>
+      <w:proofErr w:type="spellEnd"/>
+      <w:proofErr w:type="gramEnd"/>
+      <w:r>
+        <w:rPr>
+          <w:rFonts w:ascii="Consolas" w:eastAsia="Times New Roman" w:hAnsi="Consolas" w:cs="Times New Roman"/>
+          <w:color w:val="F9F7F7"/>
+          <w:sz w:val="21"/>
+          <w:szCs w:val="21"/>
+          <w:lang w:val="en-US"/>
+        </w:rPr>
+        <w:t xml:space="preserve"> </w:t>
+      </w:r>
+      <w:r>
+        <w:rPr>
+          <w:rFonts w:ascii="Consolas" w:eastAsia="Times New Roman" w:hAnsi="Consolas" w:cs="Times New Roman"/>
+          <w:color w:val="C792EA"/>
+          <w:sz w:val="21"/>
+          <w:szCs w:val="21"/>
+          <w:lang w:val="en-US"/>
+        </w:rPr>
+        <w:t>==</w:t>
+      </w:r>
+      <w:r>
+        <w:rPr>
+          <w:rFonts w:ascii="Consolas" w:eastAsia="Times New Roman" w:hAnsi="Consolas" w:cs="Times New Roman"/>
+          <w:color w:val="F9F7F7"/>
+          <w:sz w:val="21"/>
+          <w:szCs w:val="21"/>
+          <w:lang w:val="en-US"/>
+        </w:rPr>
+        <w:t xml:space="preserve"> </w:t>
+      </w:r>
+      <w:proofErr w:type="spellStart"/>
+      <w:r>
+        <w:rPr>
+          <w:rFonts w:ascii="Consolas" w:eastAsia="Times New Roman" w:hAnsi="Consolas" w:cs="Times New Roman"/>
+          <w:color w:val="F9F7F7"/>
+          <w:sz w:val="21"/>
+          <w:szCs w:val="21"/>
+          <w:lang w:val="en-US"/>
+        </w:rPr>
+        <w:t>pygame</w:t>
+      </w:r>
+      <w:r>
+        <w:rPr>
+          <w:rFonts w:ascii="Consolas" w:eastAsia="Times New Roman" w:hAnsi="Consolas" w:cs="Times New Roman"/>
+          <w:color w:val="30E3CA"/>
+          <w:sz w:val="21"/>
+          <w:szCs w:val="21"/>
+          <w:lang w:val="en-US"/>
+        </w:rPr>
+        <w:t>.</w:t>
+      </w:r>
+      <w:r>
+        <w:rPr>
+          <w:rFonts w:ascii="Consolas" w:eastAsia="Times New Roman" w:hAnsi="Consolas" w:cs="Times New Roman"/>
+          <w:color w:val="F9F7F7"/>
+          <w:sz w:val="21"/>
+          <w:szCs w:val="21"/>
+          <w:lang w:val="en-US"/>
+        </w:rPr>
+        <w:t>KEYUP</w:t>
+      </w:r>
+      <w:proofErr w:type="spellEnd"/>
+      <w:r>
+        <w:rPr>
+          <w:rFonts w:ascii="Consolas" w:eastAsia="Times New Roman" w:hAnsi="Consolas" w:cs="Times New Roman"/>
+          <w:color w:val="30E3CA"/>
+          <w:sz w:val="21"/>
+          <w:szCs w:val="21"/>
+          <w:lang w:val="en-US"/>
+        </w:rPr>
+        <w:t>:</w:t>
+      </w:r>
+    </w:p>
+    <w:p>
+      <w:pPr>
+        <w:shd w:val="clear" w:color="auto" w:fill="001122"/>
+        <w:spacing w:after="0" w:line="285" w:lineRule="atLeast"/>
+        <w:rPr>
+          <w:rFonts w:ascii="Consolas" w:eastAsia="Times New Roman" w:hAnsi="Consolas" w:cs="Times New Roman"/>
+          <w:color w:val="F9F7F7"/>
+          <w:sz w:val="21"/>
+          <w:szCs w:val="21"/>
+          <w:lang w:val="en-US"/>
+        </w:rPr>
+      </w:pPr>
+      <w:r>
+        <w:rPr>
+          <w:rFonts w:ascii="Consolas" w:eastAsia="Times New Roman" w:hAnsi="Consolas" w:cs="Times New Roman"/>
+          <w:color w:val="F9F7F7"/>
+          <w:sz w:val="21"/>
+          <w:szCs w:val="21"/>
+          <w:lang w:val="en-US"/>
+        </w:rPr>
+        <w:t xml:space="preserve">                </w:t>
+      </w:r>
+      <w:r>
+        <w:rPr>
+          <w:rFonts w:ascii="Consolas" w:eastAsia="Times New Roman" w:hAnsi="Consolas" w:cs="Times New Roman"/>
+          <w:color w:val="30E3CA"/>
+          <w:sz w:val="21"/>
+          <w:szCs w:val="21"/>
+          <w:lang w:val="en-US"/>
+        </w:rPr>
+        <w:t>if</w:t>
+      </w:r>
+      <w:r>
+        <w:rPr>
+          <w:rFonts w:ascii="Consolas" w:eastAsia="Times New Roman" w:hAnsi="Consolas" w:cs="Times New Roman"/>
+          <w:color w:val="F9F7F7"/>
+          <w:sz w:val="21"/>
+          <w:szCs w:val="21"/>
+          <w:lang w:val="en-US"/>
+        </w:rPr>
+        <w:t xml:space="preserve"> </w:t>
+      </w:r>
+      <w:proofErr w:type="spellStart"/>
+      <w:r>
+        <w:rPr>
+          <w:rFonts w:ascii="Consolas" w:eastAsia="Times New Roman" w:hAnsi="Consolas" w:cs="Times New Roman"/>
+          <w:color w:val="F9F7F7"/>
+          <w:sz w:val="21"/>
+          <w:szCs w:val="21"/>
+          <w:lang w:val="en-US"/>
+        </w:rPr>
+        <w:t>event</w:t>
+      </w:r>
+      <w:r>
+        <w:rPr>
+          <w:rFonts w:ascii="Consolas" w:eastAsia="Times New Roman" w:hAnsi="Consolas" w:cs="Times New Roman"/>
+          <w:color w:val="30E3CA"/>
+          <w:sz w:val="21"/>
+          <w:szCs w:val="21"/>
+          <w:lang w:val="en-US"/>
+        </w:rPr>
+        <w:t>.</w:t>
+      </w:r>
+      <w:r>
+        <w:rPr>
+          <w:rFonts w:ascii="Consolas" w:eastAsia="Times New Roman" w:hAnsi="Consolas" w:cs="Times New Roman"/>
+          <w:color w:val="F9F7F7"/>
+          <w:sz w:val="21"/>
+          <w:szCs w:val="21"/>
+          <w:lang w:val="en-US"/>
+        </w:rPr>
+        <w:t>key</w:t>
+      </w:r>
+      <w:proofErr w:type="spellEnd"/>
+      <w:r>
+        <w:rPr>
+          <w:rFonts w:ascii="Consolas" w:eastAsia="Times New Roman" w:hAnsi="Consolas" w:cs="Times New Roman"/>
+          <w:color w:val="F9F7F7"/>
+          <w:sz w:val="21"/>
+          <w:szCs w:val="21"/>
+          <w:lang w:val="en-US"/>
+        </w:rPr>
+        <w:t xml:space="preserve"> </w:t>
+      </w:r>
+      <w:r>
+        <w:rPr>
+          <w:rFonts w:ascii="Consolas" w:eastAsia="Times New Roman" w:hAnsi="Consolas" w:cs="Times New Roman"/>
+          <w:color w:val="C792EA"/>
+          <w:sz w:val="21"/>
+          <w:szCs w:val="21"/>
+          <w:lang w:val="en-US"/>
+        </w:rPr>
+        <w:t>==</w:t>
+      </w:r>
+      <w:r>
+        <w:rPr>
+          <w:rFonts w:ascii="Consolas" w:eastAsia="Times New Roman" w:hAnsi="Consolas" w:cs="Times New Roman"/>
+          <w:color w:val="F9F7F7"/>
+          <w:sz w:val="21"/>
+          <w:szCs w:val="21"/>
+          <w:lang w:val="en-US"/>
+        </w:rPr>
+        <w:t xml:space="preserve"> </w:t>
+      </w:r>
+      <w:proofErr w:type="spellStart"/>
+      <w:proofErr w:type="gramStart"/>
+      <w:r>
+        <w:rPr>
+          <w:rFonts w:ascii="Consolas" w:eastAsia="Times New Roman" w:hAnsi="Consolas" w:cs="Times New Roman"/>
+          <w:color w:val="F9F7F7"/>
+          <w:sz w:val="21"/>
+          <w:szCs w:val="21"/>
+          <w:lang w:val="en-US"/>
+        </w:rPr>
+        <w:t>pygame</w:t>
+      </w:r>
+      <w:r>
+        <w:rPr>
+          <w:rFonts w:ascii="Consolas" w:eastAsia="Times New Roman" w:hAnsi="Consolas" w:cs="Times New Roman"/>
+          <w:color w:val="30E3CA"/>
+          <w:sz w:val="21"/>
+          <w:szCs w:val="21"/>
+          <w:lang w:val="en-US"/>
+        </w:rPr>
+        <w:t>.</w:t>
+      </w:r>
+      <w:r>
+        <w:rPr>
+          <w:rFonts w:ascii="Consolas" w:eastAsia="Times New Roman" w:hAnsi="Consolas" w:cs="Times New Roman"/>
+          <w:color w:val="F9F7F7"/>
+          <w:sz w:val="21"/>
+          <w:szCs w:val="21"/>
+          <w:lang w:val="en-US"/>
+        </w:rPr>
+        <w:t>K</w:t>
+      </w:r>
+      <w:proofErr w:type="gramEnd"/>
+      <w:r>
+        <w:rPr>
+          <w:rFonts w:ascii="Consolas" w:eastAsia="Times New Roman" w:hAnsi="Consolas" w:cs="Times New Roman"/>
+          <w:color w:val="F9F7F7"/>
+          <w:sz w:val="21"/>
+          <w:szCs w:val="21"/>
+          <w:lang w:val="en-US"/>
+        </w:rPr>
+        <w:t>_BACKSPACE</w:t>
+      </w:r>
+      <w:proofErr w:type="spellEnd"/>
+      <w:r>
+        <w:rPr>
+          <w:rFonts w:ascii="Consolas" w:eastAsia="Times New Roman" w:hAnsi="Consolas" w:cs="Times New Roman"/>
+          <w:color w:val="30E3CA"/>
+          <w:sz w:val="21"/>
+          <w:szCs w:val="21"/>
+          <w:lang w:val="en-US"/>
+        </w:rPr>
+        <w:t>:</w:t>
+      </w:r>
+    </w:p>
+    <w:p>
+      <w:pPr>
+        <w:shd w:val="clear" w:color="auto" w:fill="001122"/>
+        <w:spacing w:after="0" w:line="285" w:lineRule="atLeast"/>
+        <w:rPr>
+          <w:rFonts w:ascii="Consolas" w:eastAsia="Times New Roman" w:hAnsi="Consolas" w:cs="Times New Roman"/>
+          <w:color w:val="F9F7F7"/>
+          <w:sz w:val="21"/>
+          <w:szCs w:val="21"/>
+          <w:lang w:val="en-US"/>
+        </w:rPr>
+      </w:pPr>
+      <w:r>
+        <w:rPr>
+          <w:rFonts w:ascii="Consolas" w:eastAsia="Times New Roman" w:hAnsi="Consolas" w:cs="Times New Roman"/>
+          <w:color w:val="F9F7F7"/>
+          <w:sz w:val="21"/>
+          <w:szCs w:val="21"/>
+          <w:lang w:val="en-US"/>
+        </w:rPr>
+        <w:t xml:space="preserve">                    </w:t>
+      </w:r>
+      <w:proofErr w:type="spellStart"/>
+      <w:proofErr w:type="gramStart"/>
+      <w:r>
+        <w:rPr>
+          <w:rFonts w:ascii="Consolas" w:eastAsia="Times New Roman" w:hAnsi="Consolas" w:cs="Times New Roman"/>
+          <w:color w:val="F9F7F7"/>
+          <w:sz w:val="21"/>
+          <w:szCs w:val="21"/>
+          <w:lang w:val="en-US"/>
+        </w:rPr>
         <w:t>commands</w:t>
       </w:r>
+      <w:r>
+        <w:rPr>
+          <w:rFonts w:ascii="Consolas" w:eastAsia="Times New Roman" w:hAnsi="Consolas" w:cs="Times New Roman"/>
+          <w:color w:val="30E3CA"/>
+          <w:sz w:val="21"/>
+          <w:szCs w:val="21"/>
+          <w:lang w:val="en-US"/>
+        </w:rPr>
+        <w:t>.</w:t>
+      </w:r>
+      <w:r>
+        <w:rPr>
+          <w:rFonts w:ascii="Consolas" w:eastAsia="Times New Roman" w:hAnsi="Consolas" w:cs="Times New Roman"/>
+          <w:color w:val="D59BF6"/>
+          <w:sz w:val="21"/>
+          <w:szCs w:val="21"/>
+          <w:lang w:val="en-US"/>
+        </w:rPr>
+        <w:t>append</w:t>
+      </w:r>
+      <w:proofErr w:type="spellEnd"/>
       <w:proofErr w:type="gramEnd"/>
+      <w:r>
+        <w:rPr>
+          <w:rFonts w:ascii="Consolas" w:eastAsia="Times New Roman" w:hAnsi="Consolas" w:cs="Times New Roman"/>
+          <w:color w:val="30E3CA"/>
+          <w:sz w:val="21"/>
+          <w:szCs w:val="21"/>
+          <w:lang w:val="en-US"/>
+        </w:rPr>
+        <w:t>("</w:t>
+      </w:r>
+      <w:r>
+        <w:rPr>
+          <w:rFonts w:ascii="Consolas" w:eastAsia="Times New Roman" w:hAnsi="Consolas" w:cs="Times New Roman"/>
+          <w:color w:val="F08A5D"/>
+          <w:sz w:val="21"/>
+          <w:szCs w:val="21"/>
+          <w:lang w:val="en-US"/>
+        </w:rPr>
+        <w:t>BACKSPACE UP</w:t>
+      </w:r>
+      <w:r>
+        <w:rPr>
+          <w:rFonts w:ascii="Consolas" w:eastAsia="Times New Roman" w:hAnsi="Consolas" w:cs="Times New Roman"/>
+          <w:color w:val="30E3CA"/>
+          <w:sz w:val="21"/>
+          <w:szCs w:val="21"/>
+          <w:lang w:val="en-US"/>
+        </w:rPr>
+        <w:t>")</w:t>
+      </w:r>
+    </w:p>
+    <w:p>
+      <w:pPr>
+        <w:shd w:val="clear" w:color="auto" w:fill="001122"/>
+        <w:spacing w:after="0" w:line="285" w:lineRule="atLeast"/>
+        <w:rPr>
+          <w:rFonts w:ascii="Consolas" w:eastAsia="Times New Roman" w:hAnsi="Consolas" w:cs="Times New Roman"/>
+          <w:color w:val="F9F7F7"/>
+          <w:sz w:val="21"/>
+          <w:szCs w:val="21"/>
+          <w:lang w:val="en-US"/>
+        </w:rPr>
+      </w:pPr>
+      <w:r>
+        <w:rPr>
+          <w:rFonts w:ascii="Consolas" w:eastAsia="Times New Roman" w:hAnsi="Consolas" w:cs="Times New Roman"/>
+          <w:color w:val="F9F7F7"/>
+          <w:sz w:val="21"/>
+          <w:szCs w:val="21"/>
+          <w:lang w:val="en-US"/>
+        </w:rPr>
+        <w:t xml:space="preserve">                </w:t>
+      </w:r>
+    </w:p>
+    <w:p>
+      <w:pPr>
+        <w:shd w:val="clear" w:color="auto" w:fill="001122"/>
+        <w:spacing w:after="0" w:line="285" w:lineRule="atLeast"/>
+        <w:rPr>
+          <w:rFonts w:ascii="Consolas" w:eastAsia="Times New Roman" w:hAnsi="Consolas" w:cs="Times New Roman"/>
+          <w:color w:val="F9F7F7"/>
+          <w:sz w:val="21"/>
+          <w:szCs w:val="21"/>
+          <w:lang w:val="en-US"/>
+        </w:rPr>
+      </w:pPr>
+      <w:r>
+        <w:rPr>
+          <w:rFonts w:ascii="Consolas" w:eastAsia="Times New Roman" w:hAnsi="Consolas" w:cs="Times New Roman"/>
+          <w:color w:val="F9F7F7"/>
+          <w:sz w:val="21"/>
+          <w:szCs w:val="21"/>
+          <w:lang w:val="en-US"/>
+        </w:rPr>
+        <w:t xml:space="preserve">                </w:t>
+      </w:r>
+      <w:proofErr w:type="spellStart"/>
+      <w:r>
+        <w:rPr>
+          <w:rFonts w:ascii="Consolas" w:eastAsia="Times New Roman" w:hAnsi="Consolas" w:cs="Times New Roman"/>
+          <w:color w:val="30E3CA"/>
+          <w:sz w:val="21"/>
+          <w:szCs w:val="21"/>
+          <w:lang w:val="en-US"/>
+        </w:rPr>
+        <w:t>elif</w:t>
+      </w:r>
+      <w:proofErr w:type="spellEnd"/>
+      <w:r>
+        <w:rPr>
+          <w:rFonts w:ascii="Consolas" w:eastAsia="Times New Roman" w:hAnsi="Consolas" w:cs="Times New Roman"/>
+          <w:color w:val="F9F7F7"/>
+          <w:sz w:val="21"/>
+          <w:szCs w:val="21"/>
+          <w:lang w:val="en-US"/>
+        </w:rPr>
+        <w:t xml:space="preserve"> </w:t>
+      </w:r>
+      <w:proofErr w:type="spellStart"/>
+      <w:r>
+        <w:rPr>
+          <w:rFonts w:ascii="Consolas" w:eastAsia="Times New Roman" w:hAnsi="Consolas" w:cs="Times New Roman"/>
+          <w:color w:val="F9F7F7"/>
+          <w:sz w:val="21"/>
+          <w:szCs w:val="21"/>
+          <w:lang w:val="en-US"/>
+        </w:rPr>
+        <w:t>event</w:t>
+      </w:r>
+      <w:r>
+        <w:rPr>
+          <w:rFonts w:ascii="Consolas" w:eastAsia="Times New Roman" w:hAnsi="Consolas" w:cs="Times New Roman"/>
+          <w:color w:val="30E3CA"/>
+          <w:sz w:val="21"/>
+          <w:szCs w:val="21"/>
+          <w:lang w:val="en-US"/>
+        </w:rPr>
+        <w:t>.</w:t>
+      </w:r>
+      <w:r>
+        <w:rPr>
+          <w:rFonts w:ascii="Consolas" w:eastAsia="Times New Roman" w:hAnsi="Consolas" w:cs="Times New Roman"/>
+          <w:color w:val="F9F7F7"/>
+          <w:sz w:val="21"/>
+          <w:szCs w:val="21"/>
+          <w:lang w:val="en-US"/>
+        </w:rPr>
+        <w:t>key</w:t>
+      </w:r>
+      <w:proofErr w:type="spellEnd"/>
+      <w:r>
+        <w:rPr>
+          <w:rFonts w:ascii="Consolas" w:eastAsia="Times New Roman" w:hAnsi="Consolas" w:cs="Times New Roman"/>
+          <w:color w:val="F9F7F7"/>
+          <w:sz w:val="21"/>
+          <w:szCs w:val="21"/>
+          <w:lang w:val="en-US"/>
+        </w:rPr>
+        <w:t xml:space="preserve"> </w:t>
+      </w:r>
+      <w:r>
+        <w:rPr>
+          <w:rFonts w:ascii="Consolas" w:eastAsia="Times New Roman" w:hAnsi="Consolas" w:cs="Times New Roman"/>
+          <w:color w:val="C792EA"/>
+          <w:sz w:val="21"/>
+          <w:szCs w:val="21"/>
+          <w:lang w:val="en-US"/>
+        </w:rPr>
+        <w:t>==</w:t>
+      </w:r>
+      <w:r>
+        <w:rPr>
+          <w:rFonts w:ascii="Consolas" w:eastAsia="Times New Roman" w:hAnsi="Consolas" w:cs="Times New Roman"/>
+          <w:color w:val="F9F7F7"/>
+          <w:sz w:val="21"/>
+          <w:szCs w:val="21"/>
+          <w:lang w:val="en-US"/>
+        </w:rPr>
+        <w:t xml:space="preserve"> </w:t>
+      </w:r>
+      <w:proofErr w:type="spellStart"/>
+      <w:proofErr w:type="gramStart"/>
+      <w:r>
+        <w:rPr>
+          <w:rFonts w:ascii="Consolas" w:eastAsia="Times New Roman" w:hAnsi="Consolas" w:cs="Times New Roman"/>
+          <w:color w:val="F9F7F7"/>
+          <w:sz w:val="21"/>
+          <w:szCs w:val="21"/>
+          <w:lang w:val="en-US"/>
+        </w:rPr>
+        <w:t>pygame</w:t>
+      </w:r>
+      <w:r>
+        <w:rPr>
+          <w:rFonts w:ascii="Consolas" w:eastAsia="Times New Roman" w:hAnsi="Consolas" w:cs="Times New Roman"/>
+          <w:color w:val="30E3CA"/>
+          <w:sz w:val="21"/>
+          <w:szCs w:val="21"/>
+          <w:lang w:val="en-US"/>
+        </w:rPr>
+        <w:t>.</w:t>
+      </w:r>
+      <w:r>
+        <w:rPr>
+          <w:rFonts w:ascii="Consolas" w:eastAsia="Times New Roman" w:hAnsi="Consolas" w:cs="Times New Roman"/>
+          <w:color w:val="F9F7F7"/>
+          <w:sz w:val="21"/>
+          <w:szCs w:val="21"/>
+          <w:lang w:val="en-US"/>
+        </w:rPr>
+        <w:t>K</w:t>
+      </w:r>
+      <w:proofErr w:type="gramEnd"/>
+      <w:r>
+        <w:rPr>
+          <w:rFonts w:ascii="Consolas" w:eastAsia="Times New Roman" w:hAnsi="Consolas" w:cs="Times New Roman"/>
+          <w:color w:val="F9F7F7"/>
+          <w:sz w:val="21"/>
+          <w:szCs w:val="21"/>
+          <w:lang w:val="en-US"/>
+        </w:rPr>
+        <w:t>_LCTRL</w:t>
+      </w:r>
+      <w:proofErr w:type="spellEnd"/>
+      <w:r>
+        <w:rPr>
+          <w:rFonts w:ascii="Consolas" w:eastAsia="Times New Roman" w:hAnsi="Consolas" w:cs="Times New Roman"/>
+          <w:color w:val="30E3CA"/>
+          <w:sz w:val="21"/>
+          <w:szCs w:val="21"/>
+          <w:lang w:val="en-US"/>
+        </w:rPr>
+        <w:t>:</w:t>
+      </w:r>
+    </w:p>
+    <w:p>
+      <w:pPr>
+        <w:shd w:val="clear" w:color="auto" w:fill="001122"/>
+        <w:spacing w:after="0" w:line="285" w:lineRule="atLeast"/>
+        <w:rPr>
+          <w:rFonts w:ascii="Consolas" w:eastAsia="Times New Roman" w:hAnsi="Consolas" w:cs="Times New Roman"/>
+          <w:color w:val="F9F7F7"/>
+          <w:sz w:val="21"/>
+          <w:szCs w:val="21"/>
+          <w:lang w:val="en-US"/>
+        </w:rPr>
+      </w:pPr>
+      <w:r>
+        <w:rPr>
+          <w:rFonts w:ascii="Consolas" w:eastAsia="Times New Roman" w:hAnsi="Consolas" w:cs="Times New Roman"/>
+          <w:color w:val="F9F7F7"/>
+          <w:sz w:val="21"/>
+          <w:szCs w:val="21"/>
+          <w:lang w:val="en-US"/>
+        </w:rPr>
+        <w:t xml:space="preserve">                    </w:t>
+      </w:r>
+      <w:proofErr w:type="spellStart"/>
+      <w:proofErr w:type="gramStart"/>
+      <w:r>
+        <w:rPr>
+          <w:rFonts w:ascii="Consolas" w:eastAsia="Times New Roman" w:hAnsi="Consolas" w:cs="Times New Roman"/>
+          <w:color w:val="F9F7F7"/>
+          <w:sz w:val="21"/>
+          <w:szCs w:val="21"/>
+          <w:lang w:val="en-US"/>
+        </w:rPr>
+        <w:t>commands</w:t>
+      </w:r>
+      <w:r>
+        <w:rPr>
+          <w:rFonts w:ascii="Consolas" w:eastAsia="Times New Roman" w:hAnsi="Consolas" w:cs="Times New Roman"/>
+          <w:color w:val="30E3CA"/>
+          <w:sz w:val="21"/>
+          <w:szCs w:val="21"/>
+          <w:lang w:val="en-US"/>
+        </w:rPr>
+        <w:t>.</w:t>
+      </w:r>
+      <w:r>
+        <w:rPr>
+          <w:rFonts w:ascii="Consolas" w:eastAsia="Times New Roman" w:hAnsi="Consolas" w:cs="Times New Roman"/>
+          <w:color w:val="D59BF6"/>
+          <w:sz w:val="21"/>
+          <w:szCs w:val="21"/>
+          <w:lang w:val="en-US"/>
+        </w:rPr>
+        <w:t>append</w:t>
+      </w:r>
+      <w:proofErr w:type="spellEnd"/>
+      <w:proofErr w:type="gramEnd"/>
+      <w:r>
+        <w:rPr>
+          <w:rFonts w:ascii="Consolas" w:eastAsia="Times New Roman" w:hAnsi="Consolas" w:cs="Times New Roman"/>
+          <w:color w:val="30E3CA"/>
+          <w:sz w:val="21"/>
+          <w:szCs w:val="21"/>
+          <w:lang w:val="en-US"/>
+        </w:rPr>
+        <w:t>("</w:t>
+      </w:r>
+      <w:r>
+        <w:rPr>
+          <w:rFonts w:ascii="Consolas" w:eastAsia="Times New Roman" w:hAnsi="Consolas" w:cs="Times New Roman"/>
+          <w:color w:val="F08A5D"/>
+          <w:sz w:val="21"/>
+          <w:szCs w:val="21"/>
+          <w:lang w:val="en-US"/>
+        </w:rPr>
+        <w:t>CONTROL UP</w:t>
+      </w:r>
+      <w:r>
+        <w:rPr>
+          <w:rFonts w:ascii="Consolas" w:eastAsia="Times New Roman" w:hAnsi="Consolas" w:cs="Times New Roman"/>
+          <w:color w:val="30E3CA"/>
+          <w:sz w:val="21"/>
+          <w:szCs w:val="21"/>
+          <w:lang w:val="en-US"/>
+        </w:rPr>
+        <w:t>")</w:t>
+      </w:r>
+    </w:p>
+    <w:p>
+      <w:pPr>
+        <w:shd w:val="clear" w:color="auto" w:fill="001122"/>
+        <w:spacing w:after="0" w:line="285" w:lineRule="atLeast"/>
+        <w:rPr>
+          <w:rFonts w:ascii="Consolas" w:eastAsia="Times New Roman" w:hAnsi="Consolas" w:cs="Times New Roman"/>
+          <w:color w:val="F9F7F7"/>
+          <w:sz w:val="21"/>
+          <w:szCs w:val="21"/>
+          <w:lang w:val="en-US"/>
+        </w:rPr>
+      </w:pPr>
+    </w:p>
+    <w:p>
+      <w:pPr>
+        <w:shd w:val="clear" w:color="auto" w:fill="001122"/>
+        <w:spacing w:after="0" w:line="285" w:lineRule="atLeast"/>
+        <w:rPr>
+          <w:rFonts w:ascii="Consolas" w:eastAsia="Times New Roman" w:hAnsi="Consolas" w:cs="Times New Roman"/>
+          <w:color w:val="F9F7F7"/>
+          <w:sz w:val="21"/>
+          <w:szCs w:val="21"/>
+          <w:lang w:val="en-US"/>
+        </w:rPr>
+      </w:pPr>
+      <w:r>
+        <w:rPr>
+          <w:rFonts w:ascii="Consolas" w:eastAsia="Times New Roman" w:hAnsi="Consolas" w:cs="Times New Roman"/>
+          <w:color w:val="F9F7F7"/>
+          <w:sz w:val="21"/>
+          <w:szCs w:val="21"/>
+          <w:lang w:val="en-US"/>
+        </w:rPr>
+        <w:t xml:space="preserve">        </w:t>
+      </w:r>
       <w:r>
         <w:rPr>
           <w:rFonts w:ascii="Consolas" w:eastAsia="Times New Roman" w:hAnsi="Consolas" w:cs="Times New Roman"/>
@@ -34645,974 +35591,6 @@
           <w:szCs w:val="21"/>
           <w:lang w:val="en-US"/>
         </w:rPr>
-        <w:t xml:space="preserve"> </w:t>
-      </w:r>
-    </w:p>
-    <w:p>
-      <w:pPr>
-        <w:shd w:val="clear" w:color="auto" w:fill="001122"/>
-        <w:spacing w:after="0" w:line="285" w:lineRule="atLeast"/>
-        <w:rPr>
-          <w:rFonts w:ascii="Consolas" w:eastAsia="Times New Roman" w:hAnsi="Consolas" w:cs="Times New Roman"/>
-          <w:color w:val="F9F7F7"/>
-          <w:sz w:val="21"/>
-          <w:szCs w:val="21"/>
-          <w:lang w:val="en-US"/>
-        </w:rPr>
-      </w:pPr>
-      <w:r>
-        <w:rPr>
-          <w:rFonts w:ascii="Consolas" w:eastAsia="Times New Roman" w:hAnsi="Consolas" w:cs="Times New Roman"/>
-          <w:color w:val="F9F7F7"/>
-          <w:sz w:val="21"/>
-          <w:szCs w:val="21"/>
-          <w:lang w:val="en-US"/>
-        </w:rPr>
-        <w:t xml:space="preserve">                </w:t>
-      </w:r>
-      <w:r>
-        <w:rPr>
-          <w:rFonts w:ascii="Consolas" w:eastAsia="Times New Roman" w:hAnsi="Consolas" w:cs="Times New Roman"/>
-          <w:color w:val="30E3CA"/>
-          <w:sz w:val="21"/>
-          <w:szCs w:val="21"/>
-          <w:lang w:val="en-US"/>
-        </w:rPr>
-        <w:t>else:</w:t>
-      </w:r>
-    </w:p>
-    <w:p>
-      <w:pPr>
-        <w:shd w:val="clear" w:color="auto" w:fill="001122"/>
-        <w:spacing w:after="0" w:line="285" w:lineRule="atLeast"/>
-        <w:rPr>
-          <w:rFonts w:ascii="Consolas" w:eastAsia="Times New Roman" w:hAnsi="Consolas" w:cs="Times New Roman"/>
-          <w:color w:val="F9F7F7"/>
-          <w:sz w:val="21"/>
-          <w:szCs w:val="21"/>
-          <w:lang w:val="en-US"/>
-        </w:rPr>
-      </w:pPr>
-      <w:r>
-        <w:rPr>
-          <w:rFonts w:ascii="Consolas" w:eastAsia="Times New Roman" w:hAnsi="Consolas" w:cs="Times New Roman"/>
-          <w:color w:val="F9F7F7"/>
-          <w:sz w:val="21"/>
-          <w:szCs w:val="21"/>
-          <w:lang w:val="en-US"/>
-        </w:rPr>
-        <w:t xml:space="preserve">                    </w:t>
-      </w:r>
-      <w:proofErr w:type="spellStart"/>
-      <w:proofErr w:type="gramStart"/>
-      <w:r>
-        <w:rPr>
-          <w:rFonts w:ascii="Consolas" w:eastAsia="Times New Roman" w:hAnsi="Consolas" w:cs="Times New Roman"/>
-          <w:color w:val="F9F7F7"/>
-          <w:sz w:val="21"/>
-          <w:szCs w:val="21"/>
-          <w:lang w:val="en-US"/>
-        </w:rPr>
-        <w:t>commands</w:t>
-      </w:r>
-      <w:r>
-        <w:rPr>
-          <w:rFonts w:ascii="Consolas" w:eastAsia="Times New Roman" w:hAnsi="Consolas" w:cs="Times New Roman"/>
-          <w:color w:val="30E3CA"/>
-          <w:sz w:val="21"/>
-          <w:szCs w:val="21"/>
-          <w:lang w:val="en-US"/>
-        </w:rPr>
-        <w:t>.</w:t>
-      </w:r>
-      <w:r>
-        <w:rPr>
-          <w:rFonts w:ascii="Consolas" w:eastAsia="Times New Roman" w:hAnsi="Consolas" w:cs="Times New Roman"/>
-          <w:color w:val="D59BF6"/>
-          <w:sz w:val="21"/>
-          <w:szCs w:val="21"/>
-          <w:lang w:val="en-US"/>
-        </w:rPr>
-        <w:t>append</w:t>
-      </w:r>
-      <w:proofErr w:type="spellEnd"/>
-      <w:proofErr w:type="gramEnd"/>
-      <w:r>
-        <w:rPr>
-          <w:rFonts w:ascii="Consolas" w:eastAsia="Times New Roman" w:hAnsi="Consolas" w:cs="Times New Roman"/>
-          <w:color w:val="30E3CA"/>
-          <w:sz w:val="21"/>
-          <w:szCs w:val="21"/>
-          <w:lang w:val="en-US"/>
-        </w:rPr>
-        <w:t>(</w:t>
-      </w:r>
-      <w:proofErr w:type="spellStart"/>
-      <w:r>
-        <w:rPr>
-          <w:rFonts w:ascii="Consolas" w:eastAsia="Times New Roman" w:hAnsi="Consolas" w:cs="Times New Roman"/>
-          <w:color w:val="C792EA"/>
-          <w:sz w:val="21"/>
-          <w:szCs w:val="21"/>
-          <w:lang w:val="en-US"/>
-        </w:rPr>
-        <w:t>f</w:t>
-      </w:r>
-      <w:r>
-        <w:rPr>
-          <w:rFonts w:ascii="Consolas" w:eastAsia="Times New Roman" w:hAnsi="Consolas" w:cs="Times New Roman"/>
-          <w:color w:val="F08A5D"/>
-          <w:sz w:val="21"/>
-          <w:szCs w:val="21"/>
-          <w:lang w:val="en-US"/>
-        </w:rPr>
-        <w:t>"K</w:t>
-      </w:r>
-      <w:proofErr w:type="spellEnd"/>
-      <w:r>
-        <w:rPr>
-          <w:rFonts w:ascii="Consolas" w:eastAsia="Times New Roman" w:hAnsi="Consolas" w:cs="Times New Roman"/>
-          <w:color w:val="E23E57"/>
-          <w:sz w:val="21"/>
-          <w:szCs w:val="21"/>
-          <w:lang w:val="en-US"/>
-        </w:rPr>
-        <w:t>{</w:t>
-      </w:r>
-      <w:proofErr w:type="spellStart"/>
-      <w:r>
-        <w:rPr>
-          <w:rFonts w:ascii="Consolas" w:eastAsia="Times New Roman" w:hAnsi="Consolas" w:cs="Times New Roman"/>
-          <w:color w:val="D59BF6"/>
-          <w:sz w:val="21"/>
-          <w:szCs w:val="21"/>
-          <w:lang w:val="en-US"/>
-        </w:rPr>
-        <w:t>event</w:t>
-      </w:r>
-      <w:r>
-        <w:rPr>
-          <w:rFonts w:ascii="Consolas" w:eastAsia="Times New Roman" w:hAnsi="Consolas" w:cs="Times New Roman"/>
-          <w:color w:val="30E3CA"/>
-          <w:sz w:val="21"/>
-          <w:szCs w:val="21"/>
-          <w:lang w:val="en-US"/>
-        </w:rPr>
-        <w:t>.</w:t>
-      </w:r>
-      <w:r>
-        <w:rPr>
-          <w:rFonts w:ascii="Consolas" w:eastAsia="Times New Roman" w:hAnsi="Consolas" w:cs="Times New Roman"/>
-          <w:color w:val="D59BF6"/>
-          <w:sz w:val="21"/>
-          <w:szCs w:val="21"/>
-          <w:lang w:val="en-US"/>
-        </w:rPr>
-        <w:t>unicode</w:t>
-      </w:r>
-      <w:proofErr w:type="spellEnd"/>
-      <w:r>
-        <w:rPr>
-          <w:rFonts w:ascii="Consolas" w:eastAsia="Times New Roman" w:hAnsi="Consolas" w:cs="Times New Roman"/>
-          <w:color w:val="E23E57"/>
-          <w:sz w:val="21"/>
-          <w:szCs w:val="21"/>
-          <w:lang w:val="en-US"/>
-        </w:rPr>
-        <w:t>}</w:t>
-      </w:r>
-      <w:r>
-        <w:rPr>
-          <w:rFonts w:ascii="Consolas" w:eastAsia="Times New Roman" w:hAnsi="Consolas" w:cs="Times New Roman"/>
-          <w:color w:val="F08A5D"/>
-          <w:sz w:val="21"/>
-          <w:szCs w:val="21"/>
-          <w:lang w:val="en-US"/>
-        </w:rPr>
-        <w:t>"</w:t>
-      </w:r>
-      <w:r>
-        <w:rPr>
-          <w:rFonts w:ascii="Consolas" w:eastAsia="Times New Roman" w:hAnsi="Consolas" w:cs="Times New Roman"/>
-          <w:color w:val="30E3CA"/>
-          <w:sz w:val="21"/>
-          <w:szCs w:val="21"/>
-          <w:lang w:val="en-US"/>
-        </w:rPr>
-        <w:t>)</w:t>
-      </w:r>
-    </w:p>
-    <w:p>
-      <w:pPr>
-        <w:shd w:val="clear" w:color="auto" w:fill="001122"/>
-        <w:spacing w:after="0" w:line="285" w:lineRule="atLeast"/>
-        <w:rPr>
-          <w:rFonts w:ascii="Consolas" w:eastAsia="Times New Roman" w:hAnsi="Consolas" w:cs="Times New Roman"/>
-          <w:color w:val="F9F7F7"/>
-          <w:sz w:val="21"/>
-          <w:szCs w:val="21"/>
-          <w:lang w:val="en-US"/>
-        </w:rPr>
-      </w:pPr>
-      <w:r>
-        <w:rPr>
-          <w:rFonts w:ascii="Consolas" w:eastAsia="Times New Roman" w:hAnsi="Consolas" w:cs="Times New Roman"/>
-          <w:color w:val="F9F7F7"/>
-          <w:sz w:val="21"/>
-          <w:szCs w:val="21"/>
-          <w:lang w:val="en-US"/>
-        </w:rPr>
-        <w:t xml:space="preserve">        </w:t>
-      </w:r>
-    </w:p>
-    <w:p>
-      <w:pPr>
-        <w:shd w:val="clear" w:color="auto" w:fill="001122"/>
-        <w:spacing w:after="0" w:line="285" w:lineRule="atLeast"/>
-        <w:rPr>
-          <w:rFonts w:ascii="Consolas" w:eastAsia="Times New Roman" w:hAnsi="Consolas" w:cs="Times New Roman"/>
-          <w:color w:val="F9F7F7"/>
-          <w:sz w:val="21"/>
-          <w:szCs w:val="21"/>
-          <w:lang w:val="en-US"/>
-        </w:rPr>
-      </w:pPr>
-      <w:r>
-        <w:rPr>
-          <w:rFonts w:ascii="Consolas" w:eastAsia="Times New Roman" w:hAnsi="Consolas" w:cs="Times New Roman"/>
-          <w:color w:val="F9F7F7"/>
-          <w:sz w:val="21"/>
-          <w:szCs w:val="21"/>
-          <w:lang w:val="en-US"/>
-        </w:rPr>
-        <w:t xml:space="preserve">            </w:t>
-      </w:r>
-      <w:r>
-        <w:rPr>
-          <w:rFonts w:ascii="Consolas" w:eastAsia="Times New Roman" w:hAnsi="Consolas" w:cs="Times New Roman"/>
-          <w:i/>
-          <w:iCs/>
-          <w:color w:val="52616B"/>
-          <w:sz w:val="21"/>
-          <w:szCs w:val="21"/>
-          <w:lang w:val="en-US"/>
-        </w:rPr>
-        <w:t>#Detects key being depressed</w:t>
-      </w:r>
-    </w:p>
-    <w:p>
-      <w:pPr>
-        <w:shd w:val="clear" w:color="auto" w:fill="001122"/>
-        <w:spacing w:after="0" w:line="285" w:lineRule="atLeast"/>
-        <w:rPr>
-          <w:rFonts w:ascii="Consolas" w:eastAsia="Times New Roman" w:hAnsi="Consolas" w:cs="Times New Roman"/>
-          <w:color w:val="F9F7F7"/>
-          <w:sz w:val="21"/>
-          <w:szCs w:val="21"/>
-          <w:lang w:val="en-US"/>
-        </w:rPr>
-      </w:pPr>
-      <w:r>
-        <w:rPr>
-          <w:rFonts w:ascii="Consolas" w:eastAsia="Times New Roman" w:hAnsi="Consolas" w:cs="Times New Roman"/>
-          <w:color w:val="F9F7F7"/>
-          <w:sz w:val="21"/>
-          <w:szCs w:val="21"/>
-          <w:lang w:val="en-US"/>
-        </w:rPr>
-        <w:t xml:space="preserve">            </w:t>
-      </w:r>
-      <w:proofErr w:type="spellStart"/>
-      <w:r>
-        <w:rPr>
-          <w:rFonts w:ascii="Consolas" w:eastAsia="Times New Roman" w:hAnsi="Consolas" w:cs="Times New Roman"/>
-          <w:color w:val="30E3CA"/>
-          <w:sz w:val="21"/>
-          <w:szCs w:val="21"/>
-          <w:lang w:val="en-US"/>
-        </w:rPr>
-        <w:t>elif</w:t>
-      </w:r>
-      <w:proofErr w:type="spellEnd"/>
-      <w:r>
-        <w:rPr>
-          <w:rFonts w:ascii="Consolas" w:eastAsia="Times New Roman" w:hAnsi="Consolas" w:cs="Times New Roman"/>
-          <w:color w:val="F9F7F7"/>
-          <w:sz w:val="21"/>
-          <w:szCs w:val="21"/>
-          <w:lang w:val="en-US"/>
-        </w:rPr>
-        <w:t xml:space="preserve"> </w:t>
-      </w:r>
-      <w:proofErr w:type="spellStart"/>
-      <w:proofErr w:type="gramStart"/>
-      <w:r>
-        <w:rPr>
-          <w:rFonts w:ascii="Consolas" w:eastAsia="Times New Roman" w:hAnsi="Consolas" w:cs="Times New Roman"/>
-          <w:color w:val="F9F7F7"/>
-          <w:sz w:val="21"/>
-          <w:szCs w:val="21"/>
-          <w:lang w:val="en-US"/>
-        </w:rPr>
-        <w:t>event</w:t>
-      </w:r>
-      <w:r>
-        <w:rPr>
-          <w:rFonts w:ascii="Consolas" w:eastAsia="Times New Roman" w:hAnsi="Consolas" w:cs="Times New Roman"/>
-          <w:color w:val="30E3CA"/>
-          <w:sz w:val="21"/>
-          <w:szCs w:val="21"/>
-          <w:lang w:val="en-US"/>
-        </w:rPr>
-        <w:t>.</w:t>
-      </w:r>
-      <w:r>
-        <w:rPr>
-          <w:rFonts w:ascii="Consolas" w:eastAsia="Times New Roman" w:hAnsi="Consolas" w:cs="Times New Roman"/>
-          <w:color w:val="F9F7F7"/>
-          <w:sz w:val="21"/>
-          <w:szCs w:val="21"/>
-          <w:lang w:val="en-US"/>
-        </w:rPr>
-        <w:t>type</w:t>
-      </w:r>
-      <w:proofErr w:type="spellEnd"/>
-      <w:proofErr w:type="gramEnd"/>
-      <w:r>
-        <w:rPr>
-          <w:rFonts w:ascii="Consolas" w:eastAsia="Times New Roman" w:hAnsi="Consolas" w:cs="Times New Roman"/>
-          <w:color w:val="F9F7F7"/>
-          <w:sz w:val="21"/>
-          <w:szCs w:val="21"/>
-          <w:lang w:val="en-US"/>
-        </w:rPr>
-        <w:t xml:space="preserve"> </w:t>
-      </w:r>
-      <w:r>
-        <w:rPr>
-          <w:rFonts w:ascii="Consolas" w:eastAsia="Times New Roman" w:hAnsi="Consolas" w:cs="Times New Roman"/>
-          <w:color w:val="C792EA"/>
-          <w:sz w:val="21"/>
-          <w:szCs w:val="21"/>
-          <w:lang w:val="en-US"/>
-        </w:rPr>
-        <w:t>==</w:t>
-      </w:r>
-      <w:r>
-        <w:rPr>
-          <w:rFonts w:ascii="Consolas" w:eastAsia="Times New Roman" w:hAnsi="Consolas" w:cs="Times New Roman"/>
-          <w:color w:val="F9F7F7"/>
-          <w:sz w:val="21"/>
-          <w:szCs w:val="21"/>
-          <w:lang w:val="en-US"/>
-        </w:rPr>
-        <w:t xml:space="preserve"> </w:t>
-      </w:r>
-      <w:proofErr w:type="spellStart"/>
-      <w:r>
-        <w:rPr>
-          <w:rFonts w:ascii="Consolas" w:eastAsia="Times New Roman" w:hAnsi="Consolas" w:cs="Times New Roman"/>
-          <w:color w:val="F9F7F7"/>
-          <w:sz w:val="21"/>
-          <w:szCs w:val="21"/>
-          <w:lang w:val="en-US"/>
-        </w:rPr>
-        <w:t>pygame</w:t>
-      </w:r>
-      <w:r>
-        <w:rPr>
-          <w:rFonts w:ascii="Consolas" w:eastAsia="Times New Roman" w:hAnsi="Consolas" w:cs="Times New Roman"/>
-          <w:color w:val="30E3CA"/>
-          <w:sz w:val="21"/>
-          <w:szCs w:val="21"/>
-          <w:lang w:val="en-US"/>
-        </w:rPr>
-        <w:t>.</w:t>
-      </w:r>
-      <w:r>
-        <w:rPr>
-          <w:rFonts w:ascii="Consolas" w:eastAsia="Times New Roman" w:hAnsi="Consolas" w:cs="Times New Roman"/>
-          <w:color w:val="F9F7F7"/>
-          <w:sz w:val="21"/>
-          <w:szCs w:val="21"/>
-          <w:lang w:val="en-US"/>
-        </w:rPr>
-        <w:t>KEYUP</w:t>
-      </w:r>
-      <w:proofErr w:type="spellEnd"/>
-      <w:r>
-        <w:rPr>
-          <w:rFonts w:ascii="Consolas" w:eastAsia="Times New Roman" w:hAnsi="Consolas" w:cs="Times New Roman"/>
-          <w:color w:val="30E3CA"/>
-          <w:sz w:val="21"/>
-          <w:szCs w:val="21"/>
-          <w:lang w:val="en-US"/>
-        </w:rPr>
-        <w:t>:</w:t>
-      </w:r>
-    </w:p>
-    <w:p>
-      <w:pPr>
-        <w:shd w:val="clear" w:color="auto" w:fill="001122"/>
-        <w:spacing w:after="0" w:line="285" w:lineRule="atLeast"/>
-        <w:rPr>
-          <w:rFonts w:ascii="Consolas" w:eastAsia="Times New Roman" w:hAnsi="Consolas" w:cs="Times New Roman"/>
-          <w:color w:val="F9F7F7"/>
-          <w:sz w:val="21"/>
-          <w:szCs w:val="21"/>
-          <w:lang w:val="en-US"/>
-        </w:rPr>
-      </w:pPr>
-      <w:r>
-        <w:rPr>
-          <w:rFonts w:ascii="Consolas" w:eastAsia="Times New Roman" w:hAnsi="Consolas" w:cs="Times New Roman"/>
-          <w:color w:val="F9F7F7"/>
-          <w:sz w:val="21"/>
-          <w:szCs w:val="21"/>
-          <w:lang w:val="en-US"/>
-        </w:rPr>
-        <w:t xml:space="preserve">                </w:t>
-      </w:r>
-      <w:r>
-        <w:rPr>
-          <w:rFonts w:ascii="Consolas" w:eastAsia="Times New Roman" w:hAnsi="Consolas" w:cs="Times New Roman"/>
-          <w:color w:val="30E3CA"/>
-          <w:sz w:val="21"/>
-          <w:szCs w:val="21"/>
-          <w:lang w:val="en-US"/>
-        </w:rPr>
-        <w:t>if</w:t>
-      </w:r>
-      <w:r>
-        <w:rPr>
-          <w:rFonts w:ascii="Consolas" w:eastAsia="Times New Roman" w:hAnsi="Consolas" w:cs="Times New Roman"/>
-          <w:color w:val="F9F7F7"/>
-          <w:sz w:val="21"/>
-          <w:szCs w:val="21"/>
-          <w:lang w:val="en-US"/>
-        </w:rPr>
-        <w:t xml:space="preserve"> </w:t>
-      </w:r>
-      <w:proofErr w:type="spellStart"/>
-      <w:r>
-        <w:rPr>
-          <w:rFonts w:ascii="Consolas" w:eastAsia="Times New Roman" w:hAnsi="Consolas" w:cs="Times New Roman"/>
-          <w:color w:val="F9F7F7"/>
-          <w:sz w:val="21"/>
-          <w:szCs w:val="21"/>
-          <w:lang w:val="en-US"/>
-        </w:rPr>
-        <w:t>event</w:t>
-      </w:r>
-      <w:r>
-        <w:rPr>
-          <w:rFonts w:ascii="Consolas" w:eastAsia="Times New Roman" w:hAnsi="Consolas" w:cs="Times New Roman"/>
-          <w:color w:val="30E3CA"/>
-          <w:sz w:val="21"/>
-          <w:szCs w:val="21"/>
-          <w:lang w:val="en-US"/>
-        </w:rPr>
-        <w:t>.</w:t>
-      </w:r>
-      <w:r>
-        <w:rPr>
-          <w:rFonts w:ascii="Consolas" w:eastAsia="Times New Roman" w:hAnsi="Consolas" w:cs="Times New Roman"/>
-          <w:color w:val="F9F7F7"/>
-          <w:sz w:val="21"/>
-          <w:szCs w:val="21"/>
-          <w:lang w:val="en-US"/>
-        </w:rPr>
-        <w:t>key</w:t>
-      </w:r>
-      <w:proofErr w:type="spellEnd"/>
-      <w:r>
-        <w:rPr>
-          <w:rFonts w:ascii="Consolas" w:eastAsia="Times New Roman" w:hAnsi="Consolas" w:cs="Times New Roman"/>
-          <w:color w:val="F9F7F7"/>
-          <w:sz w:val="21"/>
-          <w:szCs w:val="21"/>
-          <w:lang w:val="en-US"/>
-        </w:rPr>
-        <w:t xml:space="preserve"> </w:t>
-      </w:r>
-      <w:r>
-        <w:rPr>
-          <w:rFonts w:ascii="Consolas" w:eastAsia="Times New Roman" w:hAnsi="Consolas" w:cs="Times New Roman"/>
-          <w:color w:val="C792EA"/>
-          <w:sz w:val="21"/>
-          <w:szCs w:val="21"/>
-          <w:lang w:val="en-US"/>
-        </w:rPr>
-        <w:t>==</w:t>
-      </w:r>
-      <w:r>
-        <w:rPr>
-          <w:rFonts w:ascii="Consolas" w:eastAsia="Times New Roman" w:hAnsi="Consolas" w:cs="Times New Roman"/>
-          <w:color w:val="F9F7F7"/>
-          <w:sz w:val="21"/>
-          <w:szCs w:val="21"/>
-          <w:lang w:val="en-US"/>
-        </w:rPr>
-        <w:t xml:space="preserve"> </w:t>
-      </w:r>
-      <w:proofErr w:type="spellStart"/>
-      <w:proofErr w:type="gramStart"/>
-      <w:r>
-        <w:rPr>
-          <w:rFonts w:ascii="Consolas" w:eastAsia="Times New Roman" w:hAnsi="Consolas" w:cs="Times New Roman"/>
-          <w:color w:val="F9F7F7"/>
-          <w:sz w:val="21"/>
-          <w:szCs w:val="21"/>
-          <w:lang w:val="en-US"/>
-        </w:rPr>
-        <w:t>pygame</w:t>
-      </w:r>
-      <w:r>
-        <w:rPr>
-          <w:rFonts w:ascii="Consolas" w:eastAsia="Times New Roman" w:hAnsi="Consolas" w:cs="Times New Roman"/>
-          <w:color w:val="30E3CA"/>
-          <w:sz w:val="21"/>
-          <w:szCs w:val="21"/>
-          <w:lang w:val="en-US"/>
-        </w:rPr>
-        <w:t>.</w:t>
-      </w:r>
-      <w:r>
-        <w:rPr>
-          <w:rFonts w:ascii="Consolas" w:eastAsia="Times New Roman" w:hAnsi="Consolas" w:cs="Times New Roman"/>
-          <w:color w:val="F9F7F7"/>
-          <w:sz w:val="21"/>
-          <w:szCs w:val="21"/>
-          <w:lang w:val="en-US"/>
-        </w:rPr>
-        <w:t>K</w:t>
-      </w:r>
-      <w:proofErr w:type="gramEnd"/>
-      <w:r>
-        <w:rPr>
-          <w:rFonts w:ascii="Consolas" w:eastAsia="Times New Roman" w:hAnsi="Consolas" w:cs="Times New Roman"/>
-          <w:color w:val="F9F7F7"/>
-          <w:sz w:val="21"/>
-          <w:szCs w:val="21"/>
-          <w:lang w:val="en-US"/>
-        </w:rPr>
-        <w:t>_BACKSPACE</w:t>
-      </w:r>
-      <w:proofErr w:type="spellEnd"/>
-      <w:r>
-        <w:rPr>
-          <w:rFonts w:ascii="Consolas" w:eastAsia="Times New Roman" w:hAnsi="Consolas" w:cs="Times New Roman"/>
-          <w:color w:val="30E3CA"/>
-          <w:sz w:val="21"/>
-          <w:szCs w:val="21"/>
-          <w:lang w:val="en-US"/>
-        </w:rPr>
-        <w:t>:</w:t>
-      </w:r>
-    </w:p>
-    <w:p>
-      <w:pPr>
-        <w:shd w:val="clear" w:color="auto" w:fill="001122"/>
-        <w:spacing w:after="0" w:line="285" w:lineRule="atLeast"/>
-        <w:rPr>
-          <w:rFonts w:ascii="Consolas" w:eastAsia="Times New Roman" w:hAnsi="Consolas" w:cs="Times New Roman"/>
-          <w:color w:val="F9F7F7"/>
-          <w:sz w:val="21"/>
-          <w:szCs w:val="21"/>
-          <w:lang w:val="en-US"/>
-        </w:rPr>
-      </w:pPr>
-      <w:r>
-        <w:rPr>
-          <w:rFonts w:ascii="Consolas" w:eastAsia="Times New Roman" w:hAnsi="Consolas" w:cs="Times New Roman"/>
-          <w:color w:val="F9F7F7"/>
-          <w:sz w:val="21"/>
-          <w:szCs w:val="21"/>
-          <w:lang w:val="en-US"/>
-        </w:rPr>
-        <w:t xml:space="preserve">                    </w:t>
-      </w:r>
-      <w:proofErr w:type="spellStart"/>
-      <w:proofErr w:type="gramStart"/>
-      <w:r>
-        <w:rPr>
-          <w:rFonts w:ascii="Consolas" w:eastAsia="Times New Roman" w:hAnsi="Consolas" w:cs="Times New Roman"/>
-          <w:color w:val="F9F7F7"/>
-          <w:sz w:val="21"/>
-          <w:szCs w:val="21"/>
-          <w:lang w:val="en-US"/>
-        </w:rPr>
-        <w:t>commands</w:t>
-      </w:r>
-      <w:r>
-        <w:rPr>
-          <w:rFonts w:ascii="Consolas" w:eastAsia="Times New Roman" w:hAnsi="Consolas" w:cs="Times New Roman"/>
-          <w:color w:val="30E3CA"/>
-          <w:sz w:val="21"/>
-          <w:szCs w:val="21"/>
-          <w:lang w:val="en-US"/>
-        </w:rPr>
-        <w:t>.</w:t>
-      </w:r>
-      <w:r>
-        <w:rPr>
-          <w:rFonts w:ascii="Consolas" w:eastAsia="Times New Roman" w:hAnsi="Consolas" w:cs="Times New Roman"/>
-          <w:color w:val="D59BF6"/>
-          <w:sz w:val="21"/>
-          <w:szCs w:val="21"/>
-          <w:lang w:val="en-US"/>
-        </w:rPr>
-        <w:t>append</w:t>
-      </w:r>
-      <w:proofErr w:type="spellEnd"/>
-      <w:proofErr w:type="gramEnd"/>
-      <w:r>
-        <w:rPr>
-          <w:rFonts w:ascii="Consolas" w:eastAsia="Times New Roman" w:hAnsi="Consolas" w:cs="Times New Roman"/>
-          <w:color w:val="30E3CA"/>
-          <w:sz w:val="21"/>
-          <w:szCs w:val="21"/>
-          <w:lang w:val="en-US"/>
-        </w:rPr>
-        <w:t>("</w:t>
-      </w:r>
-      <w:r>
-        <w:rPr>
-          <w:rFonts w:ascii="Consolas" w:eastAsia="Times New Roman" w:hAnsi="Consolas" w:cs="Times New Roman"/>
-          <w:color w:val="F08A5D"/>
-          <w:sz w:val="21"/>
-          <w:szCs w:val="21"/>
-          <w:lang w:val="en-US"/>
-        </w:rPr>
-        <w:t>BACKSPACE UP</w:t>
-      </w:r>
-      <w:r>
-        <w:rPr>
-          <w:rFonts w:ascii="Consolas" w:eastAsia="Times New Roman" w:hAnsi="Consolas" w:cs="Times New Roman"/>
-          <w:color w:val="30E3CA"/>
-          <w:sz w:val="21"/>
-          <w:szCs w:val="21"/>
-          <w:lang w:val="en-US"/>
-        </w:rPr>
-        <w:t>")</w:t>
-      </w:r>
-    </w:p>
-    <w:p>
-      <w:pPr>
-        <w:shd w:val="clear" w:color="auto" w:fill="001122"/>
-        <w:spacing w:after="0" w:line="285" w:lineRule="atLeast"/>
-        <w:rPr>
-          <w:rFonts w:ascii="Consolas" w:eastAsia="Times New Roman" w:hAnsi="Consolas" w:cs="Times New Roman"/>
-          <w:color w:val="F9F7F7"/>
-          <w:sz w:val="21"/>
-          <w:szCs w:val="21"/>
-          <w:lang w:val="en-US"/>
-        </w:rPr>
-      </w:pPr>
-      <w:r>
-        <w:rPr>
-          <w:rFonts w:ascii="Consolas" w:eastAsia="Times New Roman" w:hAnsi="Consolas" w:cs="Times New Roman"/>
-          <w:color w:val="F9F7F7"/>
-          <w:sz w:val="21"/>
-          <w:szCs w:val="21"/>
-          <w:lang w:val="en-US"/>
-        </w:rPr>
-        <w:t xml:space="preserve">                </w:t>
-      </w:r>
-    </w:p>
-    <w:p>
-      <w:pPr>
-        <w:shd w:val="clear" w:color="auto" w:fill="001122"/>
-        <w:spacing w:after="0" w:line="285" w:lineRule="atLeast"/>
-        <w:rPr>
-          <w:rFonts w:ascii="Consolas" w:eastAsia="Times New Roman" w:hAnsi="Consolas" w:cs="Times New Roman"/>
-          <w:color w:val="F9F7F7"/>
-          <w:sz w:val="21"/>
-          <w:szCs w:val="21"/>
-          <w:lang w:val="en-US"/>
-        </w:rPr>
-      </w:pPr>
-      <w:r>
-        <w:rPr>
-          <w:rFonts w:ascii="Consolas" w:eastAsia="Times New Roman" w:hAnsi="Consolas" w:cs="Times New Roman"/>
-          <w:color w:val="F9F7F7"/>
-          <w:sz w:val="21"/>
-          <w:szCs w:val="21"/>
-          <w:lang w:val="en-US"/>
-        </w:rPr>
-        <w:t xml:space="preserve">                </w:t>
-      </w:r>
-      <w:proofErr w:type="spellStart"/>
-      <w:r>
-        <w:rPr>
-          <w:rFonts w:ascii="Consolas" w:eastAsia="Times New Roman" w:hAnsi="Consolas" w:cs="Times New Roman"/>
-          <w:color w:val="30E3CA"/>
-          <w:sz w:val="21"/>
-          <w:szCs w:val="21"/>
-          <w:lang w:val="en-US"/>
-        </w:rPr>
-        <w:t>elif</w:t>
-      </w:r>
-      <w:proofErr w:type="spellEnd"/>
-      <w:r>
-        <w:rPr>
-          <w:rFonts w:ascii="Consolas" w:eastAsia="Times New Roman" w:hAnsi="Consolas" w:cs="Times New Roman"/>
-          <w:color w:val="F9F7F7"/>
-          <w:sz w:val="21"/>
-          <w:szCs w:val="21"/>
-          <w:lang w:val="en-US"/>
-        </w:rPr>
-        <w:t xml:space="preserve"> </w:t>
-      </w:r>
-      <w:proofErr w:type="spellStart"/>
-      <w:r>
-        <w:rPr>
-          <w:rFonts w:ascii="Consolas" w:eastAsia="Times New Roman" w:hAnsi="Consolas" w:cs="Times New Roman"/>
-          <w:color w:val="F9F7F7"/>
-          <w:sz w:val="21"/>
-          <w:szCs w:val="21"/>
-          <w:lang w:val="en-US"/>
-        </w:rPr>
-        <w:t>event</w:t>
-      </w:r>
-      <w:r>
-        <w:rPr>
-          <w:rFonts w:ascii="Consolas" w:eastAsia="Times New Roman" w:hAnsi="Consolas" w:cs="Times New Roman"/>
-          <w:color w:val="30E3CA"/>
-          <w:sz w:val="21"/>
-          <w:szCs w:val="21"/>
-          <w:lang w:val="en-US"/>
-        </w:rPr>
-        <w:t>.</w:t>
-      </w:r>
-      <w:r>
-        <w:rPr>
-          <w:rFonts w:ascii="Consolas" w:eastAsia="Times New Roman" w:hAnsi="Consolas" w:cs="Times New Roman"/>
-          <w:color w:val="F9F7F7"/>
-          <w:sz w:val="21"/>
-          <w:szCs w:val="21"/>
-          <w:lang w:val="en-US"/>
-        </w:rPr>
-        <w:t>key</w:t>
-      </w:r>
-      <w:proofErr w:type="spellEnd"/>
-      <w:r>
-        <w:rPr>
-          <w:rFonts w:ascii="Consolas" w:eastAsia="Times New Roman" w:hAnsi="Consolas" w:cs="Times New Roman"/>
-          <w:color w:val="F9F7F7"/>
-          <w:sz w:val="21"/>
-          <w:szCs w:val="21"/>
-          <w:lang w:val="en-US"/>
-        </w:rPr>
-        <w:t xml:space="preserve"> </w:t>
-      </w:r>
-      <w:r>
-        <w:rPr>
-          <w:rFonts w:ascii="Consolas" w:eastAsia="Times New Roman" w:hAnsi="Consolas" w:cs="Times New Roman"/>
-          <w:color w:val="C792EA"/>
-          <w:sz w:val="21"/>
-          <w:szCs w:val="21"/>
-          <w:lang w:val="en-US"/>
-        </w:rPr>
-        <w:t>==</w:t>
-      </w:r>
-      <w:r>
-        <w:rPr>
-          <w:rFonts w:ascii="Consolas" w:eastAsia="Times New Roman" w:hAnsi="Consolas" w:cs="Times New Roman"/>
-          <w:color w:val="F9F7F7"/>
-          <w:sz w:val="21"/>
-          <w:szCs w:val="21"/>
-          <w:lang w:val="en-US"/>
-        </w:rPr>
-        <w:t xml:space="preserve"> </w:t>
-      </w:r>
-      <w:proofErr w:type="spellStart"/>
-      <w:proofErr w:type="gramStart"/>
-      <w:r>
-        <w:rPr>
-          <w:rFonts w:ascii="Consolas" w:eastAsia="Times New Roman" w:hAnsi="Consolas" w:cs="Times New Roman"/>
-          <w:color w:val="F9F7F7"/>
-          <w:sz w:val="21"/>
-          <w:szCs w:val="21"/>
-          <w:lang w:val="en-US"/>
-        </w:rPr>
-        <w:t>pygame</w:t>
-      </w:r>
-      <w:r>
-        <w:rPr>
-          <w:rFonts w:ascii="Consolas" w:eastAsia="Times New Roman" w:hAnsi="Consolas" w:cs="Times New Roman"/>
-          <w:color w:val="30E3CA"/>
-          <w:sz w:val="21"/>
-          <w:szCs w:val="21"/>
-          <w:lang w:val="en-US"/>
-        </w:rPr>
-        <w:t>.</w:t>
-      </w:r>
-      <w:r>
-        <w:rPr>
-          <w:rFonts w:ascii="Consolas" w:eastAsia="Times New Roman" w:hAnsi="Consolas" w:cs="Times New Roman"/>
-          <w:color w:val="F9F7F7"/>
-          <w:sz w:val="21"/>
-          <w:szCs w:val="21"/>
-          <w:lang w:val="en-US"/>
-        </w:rPr>
-        <w:t>K</w:t>
-      </w:r>
-      <w:proofErr w:type="gramEnd"/>
-      <w:r>
-        <w:rPr>
-          <w:rFonts w:ascii="Consolas" w:eastAsia="Times New Roman" w:hAnsi="Consolas" w:cs="Times New Roman"/>
-          <w:color w:val="F9F7F7"/>
-          <w:sz w:val="21"/>
-          <w:szCs w:val="21"/>
-          <w:lang w:val="en-US"/>
-        </w:rPr>
-        <w:t>_LCTRL</w:t>
-      </w:r>
-      <w:proofErr w:type="spellEnd"/>
-      <w:r>
-        <w:rPr>
-          <w:rFonts w:ascii="Consolas" w:eastAsia="Times New Roman" w:hAnsi="Consolas" w:cs="Times New Roman"/>
-          <w:color w:val="30E3CA"/>
-          <w:sz w:val="21"/>
-          <w:szCs w:val="21"/>
-          <w:lang w:val="en-US"/>
-        </w:rPr>
-        <w:t>:</w:t>
-      </w:r>
-    </w:p>
-    <w:p>
-      <w:pPr>
-        <w:shd w:val="clear" w:color="auto" w:fill="001122"/>
-        <w:spacing w:after="0" w:line="285" w:lineRule="atLeast"/>
-        <w:rPr>
-          <w:rFonts w:ascii="Consolas" w:eastAsia="Times New Roman" w:hAnsi="Consolas" w:cs="Times New Roman"/>
-          <w:color w:val="F9F7F7"/>
-          <w:sz w:val="21"/>
-          <w:szCs w:val="21"/>
-          <w:lang w:val="en-US"/>
-        </w:rPr>
-      </w:pPr>
-      <w:r>
-        <w:rPr>
-          <w:rFonts w:ascii="Consolas" w:eastAsia="Times New Roman" w:hAnsi="Consolas" w:cs="Times New Roman"/>
-          <w:color w:val="F9F7F7"/>
-          <w:sz w:val="21"/>
-          <w:szCs w:val="21"/>
-          <w:lang w:val="en-US"/>
-        </w:rPr>
-        <w:t xml:space="preserve">                    </w:t>
-      </w:r>
-      <w:proofErr w:type="spellStart"/>
-      <w:proofErr w:type="gramStart"/>
-      <w:r>
-        <w:rPr>
-          <w:rFonts w:ascii="Consolas" w:eastAsia="Times New Roman" w:hAnsi="Consolas" w:cs="Times New Roman"/>
-          <w:color w:val="F9F7F7"/>
-          <w:sz w:val="21"/>
-          <w:szCs w:val="21"/>
-          <w:lang w:val="en-US"/>
-        </w:rPr>
-        <w:t>commands</w:t>
-      </w:r>
-      <w:r>
-        <w:rPr>
-          <w:rFonts w:ascii="Consolas" w:eastAsia="Times New Roman" w:hAnsi="Consolas" w:cs="Times New Roman"/>
-          <w:color w:val="30E3CA"/>
-          <w:sz w:val="21"/>
-          <w:szCs w:val="21"/>
-          <w:lang w:val="en-US"/>
-        </w:rPr>
-        <w:t>.</w:t>
-      </w:r>
-      <w:r>
-        <w:rPr>
-          <w:rFonts w:ascii="Consolas" w:eastAsia="Times New Roman" w:hAnsi="Consolas" w:cs="Times New Roman"/>
-          <w:color w:val="D59BF6"/>
-          <w:sz w:val="21"/>
-          <w:szCs w:val="21"/>
-          <w:lang w:val="en-US"/>
-        </w:rPr>
-        <w:t>append</w:t>
-      </w:r>
-      <w:proofErr w:type="spellEnd"/>
-      <w:proofErr w:type="gramEnd"/>
-      <w:r>
-        <w:rPr>
-          <w:rFonts w:ascii="Consolas" w:eastAsia="Times New Roman" w:hAnsi="Consolas" w:cs="Times New Roman"/>
-          <w:color w:val="30E3CA"/>
-          <w:sz w:val="21"/>
-          <w:szCs w:val="21"/>
-          <w:lang w:val="en-US"/>
-        </w:rPr>
-        <w:t>("</w:t>
-      </w:r>
-      <w:r>
-        <w:rPr>
-          <w:rFonts w:ascii="Consolas" w:eastAsia="Times New Roman" w:hAnsi="Consolas" w:cs="Times New Roman"/>
-          <w:color w:val="F08A5D"/>
-          <w:sz w:val="21"/>
-          <w:szCs w:val="21"/>
-          <w:lang w:val="en-US"/>
-        </w:rPr>
-        <w:t>CONTROL UP</w:t>
-      </w:r>
-      <w:r>
-        <w:rPr>
-          <w:rFonts w:ascii="Consolas" w:eastAsia="Times New Roman" w:hAnsi="Consolas" w:cs="Times New Roman"/>
-          <w:color w:val="30E3CA"/>
-          <w:sz w:val="21"/>
-          <w:szCs w:val="21"/>
-          <w:lang w:val="en-US"/>
-        </w:rPr>
-        <w:t>")</w:t>
-      </w:r>
-    </w:p>
-    <w:p>
-      <w:pPr>
-        <w:shd w:val="clear" w:color="auto" w:fill="001122"/>
-        <w:spacing w:after="0" w:line="285" w:lineRule="atLeast"/>
-        <w:rPr>
-          <w:rFonts w:ascii="Consolas" w:eastAsia="Times New Roman" w:hAnsi="Consolas" w:cs="Times New Roman"/>
-          <w:color w:val="F9F7F7"/>
-          <w:sz w:val="21"/>
-          <w:szCs w:val="21"/>
-          <w:lang w:val="en-US"/>
-        </w:rPr>
-      </w:pPr>
-    </w:p>
-    <w:p>
-      <w:pPr>
-        <w:shd w:val="clear" w:color="auto" w:fill="001122"/>
-        <w:spacing w:after="0" w:line="285" w:lineRule="atLeast"/>
-        <w:rPr>
-          <w:rFonts w:ascii="Consolas" w:eastAsia="Times New Roman" w:hAnsi="Consolas" w:cs="Times New Roman"/>
-          <w:color w:val="F9F7F7"/>
-          <w:sz w:val="21"/>
-          <w:szCs w:val="21"/>
-          <w:lang w:val="en-US"/>
-        </w:rPr>
-      </w:pPr>
-      <w:r>
-        <w:rPr>
-          <w:rFonts w:ascii="Consolas" w:eastAsia="Times New Roman" w:hAnsi="Consolas" w:cs="Times New Roman"/>
-          <w:color w:val="F9F7F7"/>
-          <w:sz w:val="21"/>
-          <w:szCs w:val="21"/>
-          <w:lang w:val="en-US"/>
-        </w:rPr>
-        <w:t xml:space="preserve">        </w:t>
-      </w:r>
-      <w:r>
-        <w:rPr>
-          <w:rFonts w:ascii="Consolas" w:eastAsia="Times New Roman" w:hAnsi="Consolas" w:cs="Times New Roman"/>
-          <w:i/>
-          <w:iCs/>
-          <w:color w:val="52616B"/>
-          <w:sz w:val="21"/>
-          <w:szCs w:val="21"/>
-          <w:lang w:val="en-US"/>
-        </w:rPr>
         <w:t>#Determines if box should be selected or not</w:t>
       </w:r>
     </w:p>
@@ -36124,6 +36102,7 @@
         <w:pStyle w:val="Heading2"/>
       </w:pPr>
       <w:r>
+        <w:lastRenderedPageBreak/>
         <w:t xml:space="preserve">Testing for </w:t>
       </w:r>
       <w:proofErr w:type="spellStart"/>
@@ -36241,7 +36220,6 @@
           </w:tcPr>
           <w:p>
             <w:r>
-              <w:lastRenderedPageBreak/>
               <w:t>1</w:t>
             </w:r>
           </w:p>
@@ -36306,6 +36284,9 @@
             <w:pPr>
               <w:cnfStyle w:val="000000100000" w:firstRow="0" w:lastRow="0" w:firstColumn="0" w:lastColumn="0" w:oddVBand="0" w:evenVBand="0" w:oddHBand="1" w:evenHBand="0" w:firstRowFirstColumn="0" w:firstRowLastColumn="0" w:lastRowFirstColumn="0" w:lastRowLastColumn="0"/>
             </w:pPr>
+            <w:r>
+              <w:t>Pass</w:t>
+            </w:r>
           </w:p>
         </w:tc>
       </w:tr>
@@ -36315,7 +36296,11 @@
             <w:cnfStyle w:val="001000000000" w:firstRow="0" w:lastRow="0" w:firstColumn="1" w:lastColumn="0" w:oddVBand="0" w:evenVBand="0" w:oddHBand="0" w:evenHBand="0" w:firstRowFirstColumn="0" w:firstRowLastColumn="0" w:lastRowFirstColumn="0" w:lastRowLastColumn="0"/>
             <w:tcW w:w="723" w:type="dxa"/>
           </w:tcPr>
-          <w:p/>
+          <w:p>
+            <w:r>
+              <w:t>2</w:t>
+            </w:r>
+          </w:p>
         </w:tc>
         <w:tc>
           <w:tcPr>
@@ -36325,6 +36310,9 @@
             <w:pPr>
               <w:cnfStyle w:val="000000000000" w:firstRow="0" w:lastRow="0" w:firstColumn="0" w:lastColumn="0" w:oddVBand="0" w:evenVBand="0" w:oddHBand="0" w:evenHBand="0" w:firstRowFirstColumn="0" w:firstRowLastColumn="0" w:lastRowFirstColumn="0" w:lastRowLastColumn="0"/>
             </w:pPr>
+            <w:r>
+              <w:t>Returns QUIT when the player enters the relevant input</w:t>
+            </w:r>
           </w:p>
         </w:tc>
         <w:tc>
@@ -36335,6 +36323,9 @@
             <w:pPr>
               <w:cnfStyle w:val="000000000000" w:firstRow="0" w:lastRow="0" w:firstColumn="0" w:lastColumn="0" w:oddVBand="0" w:evenVBand="0" w:oddHBand="0" w:evenHBand="0" w:firstRowFirstColumn="0" w:firstRowLastColumn="0" w:lastRowFirstColumn="0" w:lastRowLastColumn="0"/>
             </w:pPr>
+            <w:r>
+              <w:t>I will press alt + f4 and I will also press the close window button in the top right</w:t>
+            </w:r>
           </w:p>
         </w:tc>
         <w:tc>
@@ -36345,6 +36336,9 @@
             <w:pPr>
               <w:cnfStyle w:val="000000000000" w:firstRow="0" w:lastRow="0" w:firstColumn="0" w:lastColumn="0" w:oddVBand="0" w:evenVBand="0" w:oddHBand="0" w:evenHBand="0" w:firstRowFirstColumn="0" w:firstRowLastColumn="0" w:lastRowFirstColumn="0" w:lastRowLastColumn="0"/>
             </w:pPr>
+            <w:r>
+              <w:t>The terminal will print that the player has quit</w:t>
+            </w:r>
           </w:p>
         </w:tc>
         <w:tc>
@@ -36355,6 +36349,9 @@
             <w:pPr>
               <w:cnfStyle w:val="000000000000" w:firstRow="0" w:lastRow="0" w:firstColumn="0" w:lastColumn="0" w:oddVBand="0" w:evenVBand="0" w:oddHBand="0" w:evenHBand="0" w:firstRowFirstColumn="0" w:firstRowLastColumn="0" w:lastRowFirstColumn="0" w:lastRowLastColumn="0"/>
             </w:pPr>
+            <w:r>
+              <w:t>Normal</w:t>
+            </w:r>
           </w:p>
         </w:tc>
         <w:tc>
@@ -36365,27 +36362,97 @@
             <w:pPr>
               <w:cnfStyle w:val="000000000000" w:firstRow="0" w:lastRow="0" w:firstColumn="0" w:lastColumn="0" w:oddVBand="0" w:evenVBand="0" w:oddHBand="0" w:evenHBand="0" w:firstRowFirstColumn="0" w:firstRowLastColumn="0" w:lastRowFirstColumn="0" w:lastRowLastColumn="0"/>
             </w:pPr>
+            <w:r>
+              <w:t>Pass</w:t>
+            </w:r>
+          </w:p>
+        </w:tc>
+      </w:tr>
+      <w:tr>
+        <w:trPr>
+          <w:cnfStyle w:val="000000100000" w:firstRow="0" w:lastRow="0" w:firstColumn="0" w:lastColumn="0" w:oddVBand="0" w:evenVBand="0" w:oddHBand="1" w:evenHBand="0" w:firstRowFirstColumn="0" w:firstRowLastColumn="0" w:lastRowFirstColumn="0" w:lastRowLastColumn="0"/>
+        </w:trPr>
+        <w:tc>
+          <w:tcPr>
+            <w:cnfStyle w:val="001000000000" w:firstRow="0" w:lastRow="0" w:firstColumn="1" w:lastColumn="0" w:oddVBand="0" w:evenVBand="0" w:oddHBand="0" w:evenHBand="0" w:firstRowFirstColumn="0" w:firstRowLastColumn="0" w:lastRowFirstColumn="0" w:lastRowLastColumn="0"/>
+            <w:tcW w:w="723" w:type="dxa"/>
+          </w:tcPr>
+          <w:p>
+            <w:r>
+              <w:t>3</w:t>
+            </w:r>
+          </w:p>
+        </w:tc>
+        <w:tc>
+          <w:tcPr>
+            <w:tcW w:w="2107" w:type="dxa"/>
+          </w:tcPr>
+          <w:p>
+            <w:pPr>
+              <w:cnfStyle w:val="000000100000" w:firstRow="0" w:lastRow="0" w:firstColumn="0" w:lastColumn="0" w:oddVBand="0" w:evenVBand="0" w:oddHBand="1" w:evenHBand="0" w:firstRowFirstColumn="0" w:firstRowLastColumn="0" w:lastRowFirstColumn="0" w:lastRowLastColumn="0"/>
+            </w:pPr>
+            <w:r>
+              <w:t>Detects if the player has clicked on the box or outside the box</w:t>
+            </w:r>
+          </w:p>
+        </w:tc>
+        <w:tc>
+          <w:tcPr>
+            <w:tcW w:w="2127" w:type="dxa"/>
+          </w:tcPr>
+          <w:p>
+            <w:pPr>
+              <w:cnfStyle w:val="000000100000" w:firstRow="0" w:lastRow="0" w:firstColumn="0" w:lastColumn="0" w:oddVBand="0" w:evenVBand="0" w:oddHBand="1" w:evenHBand="0" w:firstRowFirstColumn="0" w:firstRowLastColumn="0" w:lastRowFirstColumn="0" w:lastRowLastColumn="0"/>
+            </w:pPr>
+            <w:r>
+              <w:t>I will click on the textbox</w:t>
+            </w:r>
+          </w:p>
+        </w:tc>
+        <w:tc>
+          <w:tcPr>
+            <w:tcW w:w="2126" w:type="dxa"/>
+          </w:tcPr>
+          <w:p>
+            <w:pPr>
+              <w:cnfStyle w:val="000000100000" w:firstRow="0" w:lastRow="0" w:firstColumn="0" w:lastColumn="0" w:oddVBand="0" w:evenVBand="0" w:oddHBand="1" w:evenHBand="0" w:firstRowFirstColumn="0" w:firstRowLastColumn="0" w:lastRowFirstColumn="0" w:lastRowLastColumn="0"/>
+            </w:pPr>
+            <w:r>
+              <w:t>The terminal will print that the player has clicked on the box</w:t>
+            </w:r>
+          </w:p>
+        </w:tc>
+        <w:tc>
+          <w:tcPr>
+            <w:tcW w:w="1134" w:type="dxa"/>
+          </w:tcPr>
+          <w:p>
+            <w:pPr>
+              <w:cnfStyle w:val="000000100000" w:firstRow="0" w:lastRow="0" w:firstColumn="0" w:lastColumn="0" w:oddVBand="0" w:evenVBand="0" w:oddHBand="1" w:evenHBand="0" w:firstRowFirstColumn="0" w:firstRowLastColumn="0" w:lastRowFirstColumn="0" w:lastRowLastColumn="0"/>
+            </w:pPr>
+            <w:r>
+              <w:t>Normal</w:t>
+            </w:r>
+          </w:p>
+        </w:tc>
+        <w:tc>
+          <w:tcPr>
+            <w:tcW w:w="799" w:type="dxa"/>
+          </w:tcPr>
+          <w:p>
+            <w:pPr>
+              <w:cnfStyle w:val="000000100000" w:firstRow="0" w:lastRow="0" w:firstColumn="0" w:lastColumn="0" w:oddVBand="0" w:evenVBand="0" w:oddHBand="1" w:evenHBand="0" w:firstRowFirstColumn="0" w:firstRowLastColumn="0" w:lastRowFirstColumn="0" w:lastRowLastColumn="0"/>
+            </w:pPr>
+            <w:r>
+              <w:t>Pass</w:t>
+            </w:r>
           </w:p>
         </w:tc>
       </w:tr>
     </w:tbl>
     <w:p>
-      <w:pPr>
-        <w:pStyle w:val="Heading2"/>
-      </w:pPr>
-      <w:r>
-        <w:t>Test 1</w:t>
-      </w:r>
-    </w:p>
-    <w:p>
-      <w:r>
-        <w:t>The program needs to recognise certain inputs from the player in order to either display the letters, close the program or something else. In this case it will need to log everything that I do and will therefore need to display it after the test. To achieve this</w:t>
-      </w:r>
-      <w:r>
-        <w:t>,</w:t>
-      </w:r>
-      <w:r>
-        <w:t xml:space="preserve"> I have added a print statement to print all the commands every time this method is called:</w:t>
+      <w:r>
+        <w:t xml:space="preserve">The program will need to be </w:t>
       </w:r>
     </w:p>
     <w:p>
@@ -36614,6 +36681,26 @@
         <w:t>"")</w:t>
       </w:r>
     </w:p>
+    <w:p/>
+    <w:p>
+      <w:pPr>
+        <w:pStyle w:val="Heading2"/>
+      </w:pPr>
+      <w:r>
+        <w:t>Test 1</w:t>
+      </w:r>
+    </w:p>
+    <w:p>
+      <w:r>
+        <w:t>The program needs to recognise certain inputs from the player in order to either display the letters, close the program or something else. In this case it will need to log everything that I do and will therefore need to display it after the test. To achieve this</w:t>
+      </w:r>
+      <w:r>
+        <w:t>,</w:t>
+      </w:r>
+      <w:r>
+        <w:t xml:space="preserve"> I have added a print statement to print all the commands every time this method is called:</w:t>
+      </w:r>
+    </w:p>
     <w:p>
       <w:r>
         <w:t xml:space="preserve">The results of this test after having typed is: </w:t>
@@ -36621,6 +36708,9 @@
     </w:p>
     <w:p>
       <w:r>
+        <w:rPr>
+          <w:noProof/>
+        </w:rPr>
         <w:drawing>
           <wp:inline distT="0" distB="0" distL="0" distR="0" wp14:anchorId="3F760225" wp14:editId="2B0C089E">
             <wp:extent cx="5731510" cy="2158365"/>
@@ -36658,6 +36748,1734 @@
         </w:drawing>
       </w:r>
     </w:p>
+    <w:p>
+      <w:r>
+        <w:t xml:space="preserve">The object logs commands and therefore this test is passed. </w:t>
+      </w:r>
+    </w:p>
+    <w:p>
+      <w:pPr>
+        <w:pStyle w:val="Heading2"/>
+      </w:pPr>
+      <w:r>
+        <w:t>Test 2</w:t>
+      </w:r>
+    </w:p>
+    <w:p>
+      <w:r>
+        <w:t xml:space="preserve">The program will need to allow the player to quit at any point, therefore the </w:t>
+      </w:r>
+      <w:proofErr w:type="spellStart"/>
+      <w:r>
+        <w:t>I</w:t>
+      </w:r>
+      <w:r>
+        <w:t>nput</w:t>
+      </w:r>
+      <w:r>
+        <w:t>H</w:t>
+      </w:r>
+      <w:r>
+        <w:t>andler</w:t>
+      </w:r>
+      <w:proofErr w:type="spellEnd"/>
+      <w:r>
+        <w:t xml:space="preserve"> object will need to be able to detect if the player has quit the program. </w:t>
+      </w:r>
+    </w:p>
+    <w:p>
+      <w:r>
+        <w:t xml:space="preserve">To test this, I will simply press alt and f4 at the same time and see if the program closes. I will also do this with the close window button. </w:t>
+      </w:r>
+    </w:p>
+    <w:p>
+      <w:r>
+        <w:t>When pressing alt + f4:</w:t>
+      </w:r>
+    </w:p>
+    <w:p>
+      <w:r>
+        <w:drawing>
+          <wp:inline distT="0" distB="0" distL="0" distR="0" wp14:anchorId="5C60F8F0" wp14:editId="373AE2CD">
+            <wp:extent cx="5731510" cy="687705"/>
+            <wp:effectExtent l="0" t="0" r="2540" b="0"/>
+            <wp:docPr id="12" name="Picture 12"/>
+            <wp:cNvGraphicFramePr>
+              <a:graphicFrameLocks xmlns:a="http://schemas.openxmlformats.org/drawingml/2006/main" noChangeAspect="1"/>
+            </wp:cNvGraphicFramePr>
+            <a:graphic xmlns:a="http://schemas.openxmlformats.org/drawingml/2006/main">
+              <a:graphicData uri="http://schemas.openxmlformats.org/drawingml/2006/picture">
+                <pic:pic xmlns:pic="http://schemas.openxmlformats.org/drawingml/2006/picture">
+                  <pic:nvPicPr>
+                    <pic:cNvPr id="1" name=""/>
+                    <pic:cNvPicPr/>
+                  </pic:nvPicPr>
+                  <pic:blipFill>
+                    <a:blip r:embed="rId48"/>
+                    <a:stretch>
+                      <a:fillRect/>
+                    </a:stretch>
+                  </pic:blipFill>
+                  <pic:spPr>
+                    <a:xfrm>
+                      <a:off x="0" y="0"/>
+                      <a:ext cx="5731510" cy="687705"/>
+                    </a:xfrm>
+                    <a:prstGeom prst="rect">
+                      <a:avLst/>
+                    </a:prstGeom>
+                  </pic:spPr>
+                </pic:pic>
+              </a:graphicData>
+            </a:graphic>
+          </wp:inline>
+        </w:drawing>
+      </w:r>
+    </w:p>
+    <w:p>
+      <w:r>
+        <w:t xml:space="preserve">When </w:t>
+      </w:r>
+      <w:r>
+        <w:t>pressing the cross in the top right:</w:t>
+      </w:r>
+    </w:p>
+    <w:p>
+      <w:r>
+        <w:drawing>
+          <wp:inline distT="0" distB="0" distL="0" distR="0" wp14:anchorId="64BCF0FB" wp14:editId="3F75B20A">
+            <wp:extent cx="2238687" cy="333422"/>
+            <wp:effectExtent l="0" t="0" r="0" b="9525"/>
+            <wp:docPr id="14" name="Picture 14"/>
+            <wp:cNvGraphicFramePr>
+              <a:graphicFrameLocks xmlns:a="http://schemas.openxmlformats.org/drawingml/2006/main" noChangeAspect="1"/>
+            </wp:cNvGraphicFramePr>
+            <a:graphic xmlns:a="http://schemas.openxmlformats.org/drawingml/2006/main">
+              <a:graphicData uri="http://schemas.openxmlformats.org/drawingml/2006/picture">
+                <pic:pic xmlns:pic="http://schemas.openxmlformats.org/drawingml/2006/picture">
+                  <pic:nvPicPr>
+                    <pic:cNvPr id="1" name=""/>
+                    <pic:cNvPicPr/>
+                  </pic:nvPicPr>
+                  <pic:blipFill>
+                    <a:blip r:embed="rId49"/>
+                    <a:stretch>
+                      <a:fillRect/>
+                    </a:stretch>
+                  </pic:blipFill>
+                  <pic:spPr>
+                    <a:xfrm>
+                      <a:off x="0" y="0"/>
+                      <a:ext cx="2238687" cy="333422"/>
+                    </a:xfrm>
+                    <a:prstGeom prst="rect">
+                      <a:avLst/>
+                    </a:prstGeom>
+                  </pic:spPr>
+                </pic:pic>
+              </a:graphicData>
+            </a:graphic>
+          </wp:inline>
+        </w:drawing>
+      </w:r>
+    </w:p>
+    <w:p>
+      <w:r>
+        <w:t>The object detects when the player has closed the application, therefore this test is passed.</w:t>
+      </w:r>
+    </w:p>
+    <w:p>
+      <w:pPr>
+        <w:pStyle w:val="Heading2"/>
+      </w:pPr>
+      <w:r>
+        <w:t>Test 3</w:t>
+      </w:r>
+    </w:p>
+    <w:p>
+      <w:r>
+        <w:t xml:space="preserve">The object will need to detect if the box has </w:t>
+      </w:r>
+      <w:r>
+        <w:t>been clicked on</w:t>
+      </w:r>
+      <w:r>
+        <w:t xml:space="preserve">, so to test this I will click on the box and outside the box and see what is printed on the terminal. </w:t>
+      </w:r>
+    </w:p>
+    <w:p>
+      <w:r>
+        <w:drawing>
+          <wp:inline distT="0" distB="0" distL="0" distR="0" wp14:anchorId="3EFEBE8C" wp14:editId="4DE0CF75">
+            <wp:extent cx="4315427" cy="685896"/>
+            <wp:effectExtent l="0" t="0" r="0" b="0"/>
+            <wp:docPr id="23" name="Picture 23" descr="Text&#10;&#10;Description automatically generated"/>
+            <wp:cNvGraphicFramePr>
+              <a:graphicFrameLocks xmlns:a="http://schemas.openxmlformats.org/drawingml/2006/main" noChangeAspect="1"/>
+            </wp:cNvGraphicFramePr>
+            <a:graphic xmlns:a="http://schemas.openxmlformats.org/drawingml/2006/main">
+              <a:graphicData uri="http://schemas.openxmlformats.org/drawingml/2006/picture">
+                <pic:pic xmlns:pic="http://schemas.openxmlformats.org/drawingml/2006/picture">
+                  <pic:nvPicPr>
+                    <pic:cNvPr id="23" name="Picture 23" descr="Text&#10;&#10;Description automatically generated"/>
+                    <pic:cNvPicPr/>
+                  </pic:nvPicPr>
+                  <pic:blipFill>
+                    <a:blip r:embed="rId50"/>
+                    <a:stretch>
+                      <a:fillRect/>
+                    </a:stretch>
+                  </pic:blipFill>
+                  <pic:spPr>
+                    <a:xfrm>
+                      <a:off x="0" y="0"/>
+                      <a:ext cx="4315427" cy="685896"/>
+                    </a:xfrm>
+                    <a:prstGeom prst="rect">
+                      <a:avLst/>
+                    </a:prstGeom>
+                  </pic:spPr>
+                </pic:pic>
+              </a:graphicData>
+            </a:graphic>
+          </wp:inline>
+        </w:drawing>
+      </w:r>
+    </w:p>
+    <w:p>
+      <w:r>
+        <w:t xml:space="preserve">This shows that the object detects if the player has clicked on the box or not, therefore this test is passed. </w:t>
+      </w:r>
+    </w:p>
+    <w:p>
+      <w:pPr>
+        <w:pStyle w:val="Heading2"/>
+      </w:pPr>
+      <w:r>
+        <w:t>Renderer</w:t>
+      </w:r>
+    </w:p>
+    <w:p>
+      <w:r>
+        <w:t xml:space="preserve">This object needs to draw the relevant things on screen. </w:t>
+      </w:r>
+      <w:r>
+        <w:rPr>
+          <w:noProof/>
+        </w:rPr>
+        <w:drawing>
+          <wp:inline distT="0" distB="0" distL="0" distR="0" wp14:anchorId="576FE758" wp14:editId="50ACD05B">
+            <wp:extent cx="5725160" cy="501015"/>
+            <wp:effectExtent l="0" t="0" r="8890" b="0"/>
+            <wp:docPr id="25" name="Picture 25"/>
+            <wp:cNvGraphicFramePr>
+              <a:graphicFrameLocks xmlns:a="http://schemas.openxmlformats.org/drawingml/2006/main" noChangeAspect="1"/>
+            </wp:cNvGraphicFramePr>
+            <a:graphic xmlns:a="http://schemas.openxmlformats.org/drawingml/2006/main">
+              <a:graphicData uri="http://schemas.openxmlformats.org/drawingml/2006/picture">
+                <pic:pic xmlns:pic="http://schemas.openxmlformats.org/drawingml/2006/picture">
+                  <pic:nvPicPr>
+                    <pic:cNvPr id="0" name="Picture 1"/>
+                    <pic:cNvPicPr>
+                      <a:picLocks noChangeAspect="1" noChangeArrowheads="1"/>
+                    </pic:cNvPicPr>
+                  </pic:nvPicPr>
+                  <pic:blipFill>
+                    <a:blip r:embed="rId51">
+                      <a:extLst>
+                        <a:ext uri="{28A0092B-C50C-407E-A947-70E740481C1C}">
+                          <a14:useLocalDpi xmlns:a14="http://schemas.microsoft.com/office/drawing/2010/main" val="0"/>
+                        </a:ext>
+                      </a:extLst>
+                    </a:blip>
+                    <a:srcRect/>
+                    <a:stretch>
+                      <a:fillRect/>
+                    </a:stretch>
+                  </pic:blipFill>
+                  <pic:spPr bwMode="auto">
+                    <a:xfrm>
+                      <a:off x="0" y="0"/>
+                      <a:ext cx="5725160" cy="501015"/>
+                    </a:xfrm>
+                    <a:prstGeom prst="rect">
+                      <a:avLst/>
+                    </a:prstGeom>
+                    <a:noFill/>
+                    <a:ln>
+                      <a:noFill/>
+                    </a:ln>
+                  </pic:spPr>
+                </pic:pic>
+              </a:graphicData>
+            </a:graphic>
+          </wp:inline>
+        </w:drawing>
+      </w:r>
+    </w:p>
+    <w:p>
+      <w:pPr>
+        <w:pStyle w:val="Heading2"/>
+      </w:pPr>
+      <w:r>
+        <w:t>Python code for Renderer:</w:t>
+      </w:r>
+    </w:p>
+    <w:p>
+      <w:pPr>
+        <w:shd w:val="clear" w:color="auto" w:fill="1E1E1E"/>
+        <w:spacing w:after="0" w:line="285" w:lineRule="atLeast"/>
+        <w:rPr>
+          <w:rFonts w:ascii="Consolas" w:eastAsia="Times New Roman" w:hAnsi="Consolas" w:cs="Times New Roman"/>
+          <w:color w:val="D4D4D4"/>
+          <w:sz w:val="21"/>
+          <w:szCs w:val="21"/>
+          <w:lang w:eastAsia="en-GB"/>
+        </w:rPr>
+      </w:pPr>
+      <w:r>
+        <w:rPr>
+          <w:rFonts w:ascii="Consolas" w:eastAsia="Times New Roman" w:hAnsi="Consolas" w:cs="Times New Roman"/>
+          <w:color w:val="C586C0"/>
+          <w:sz w:val="21"/>
+          <w:szCs w:val="21"/>
+          <w:lang w:eastAsia="en-GB"/>
+        </w:rPr>
+        <w:t>import</w:t>
+      </w:r>
+      <w:r>
+        <w:rPr>
+          <w:rFonts w:ascii="Consolas" w:eastAsia="Times New Roman" w:hAnsi="Consolas" w:cs="Times New Roman"/>
+          <w:color w:val="D4D4D4"/>
+          <w:sz w:val="21"/>
+          <w:szCs w:val="21"/>
+          <w:lang w:eastAsia="en-GB"/>
+        </w:rPr>
+        <w:t xml:space="preserve"> </w:t>
+      </w:r>
+      <w:proofErr w:type="spellStart"/>
+      <w:r>
+        <w:rPr>
+          <w:rFonts w:ascii="Consolas" w:eastAsia="Times New Roman" w:hAnsi="Consolas" w:cs="Times New Roman"/>
+          <w:color w:val="D4D4D4"/>
+          <w:sz w:val="21"/>
+          <w:szCs w:val="21"/>
+          <w:lang w:eastAsia="en-GB"/>
+        </w:rPr>
+        <w:t>pygame</w:t>
+      </w:r>
+      <w:proofErr w:type="spellEnd"/>
+    </w:p>
+    <w:p>
+      <w:pPr>
+        <w:shd w:val="clear" w:color="auto" w:fill="1E1E1E"/>
+        <w:spacing w:after="0" w:line="285" w:lineRule="atLeast"/>
+        <w:rPr>
+          <w:rFonts w:ascii="Consolas" w:eastAsia="Times New Roman" w:hAnsi="Consolas" w:cs="Times New Roman"/>
+          <w:color w:val="D4D4D4"/>
+          <w:sz w:val="21"/>
+          <w:szCs w:val="21"/>
+          <w:lang w:eastAsia="en-GB"/>
+        </w:rPr>
+      </w:pPr>
+    </w:p>
+    <w:p>
+      <w:pPr>
+        <w:shd w:val="clear" w:color="auto" w:fill="1E1E1E"/>
+        <w:spacing w:after="0" w:line="285" w:lineRule="atLeast"/>
+        <w:rPr>
+          <w:rFonts w:ascii="Consolas" w:eastAsia="Times New Roman" w:hAnsi="Consolas" w:cs="Times New Roman"/>
+          <w:color w:val="D4D4D4"/>
+          <w:sz w:val="21"/>
+          <w:szCs w:val="21"/>
+          <w:lang w:eastAsia="en-GB"/>
+        </w:rPr>
+      </w:pPr>
+      <w:r>
+        <w:rPr>
+          <w:rFonts w:ascii="Consolas" w:eastAsia="Times New Roman" w:hAnsi="Consolas" w:cs="Times New Roman"/>
+          <w:color w:val="569CD6"/>
+          <w:sz w:val="21"/>
+          <w:szCs w:val="21"/>
+          <w:lang w:eastAsia="en-GB"/>
+        </w:rPr>
+        <w:t>class</w:t>
+      </w:r>
+      <w:r>
+        <w:rPr>
+          <w:rFonts w:ascii="Consolas" w:eastAsia="Times New Roman" w:hAnsi="Consolas" w:cs="Times New Roman"/>
+          <w:color w:val="D4D4D4"/>
+          <w:sz w:val="21"/>
+          <w:szCs w:val="21"/>
+          <w:lang w:eastAsia="en-GB"/>
+        </w:rPr>
+        <w:t xml:space="preserve"> </w:t>
+      </w:r>
+      <w:r>
+        <w:rPr>
+          <w:rFonts w:ascii="Consolas" w:eastAsia="Times New Roman" w:hAnsi="Consolas" w:cs="Times New Roman"/>
+          <w:color w:val="4EC9B0"/>
+          <w:sz w:val="21"/>
+          <w:szCs w:val="21"/>
+          <w:lang w:eastAsia="en-GB"/>
+        </w:rPr>
+        <w:t>Renderer</w:t>
+      </w:r>
+      <w:r>
+        <w:rPr>
+          <w:rFonts w:ascii="Consolas" w:eastAsia="Times New Roman" w:hAnsi="Consolas" w:cs="Times New Roman"/>
+          <w:color w:val="D4D4D4"/>
+          <w:sz w:val="21"/>
+          <w:szCs w:val="21"/>
+          <w:lang w:eastAsia="en-GB"/>
+        </w:rPr>
+        <w:t>:</w:t>
+      </w:r>
+    </w:p>
+    <w:p>
+      <w:pPr>
+        <w:shd w:val="clear" w:color="auto" w:fill="1E1E1E"/>
+        <w:spacing w:after="0" w:line="285" w:lineRule="atLeast"/>
+        <w:rPr>
+          <w:rFonts w:ascii="Consolas" w:eastAsia="Times New Roman" w:hAnsi="Consolas" w:cs="Times New Roman"/>
+          <w:color w:val="D4D4D4"/>
+          <w:sz w:val="21"/>
+          <w:szCs w:val="21"/>
+          <w:lang w:eastAsia="en-GB"/>
+        </w:rPr>
+      </w:pPr>
+      <w:r>
+        <w:rPr>
+          <w:rFonts w:ascii="Consolas" w:eastAsia="Times New Roman" w:hAnsi="Consolas" w:cs="Times New Roman"/>
+          <w:color w:val="D4D4D4"/>
+          <w:sz w:val="21"/>
+          <w:szCs w:val="21"/>
+          <w:lang w:eastAsia="en-GB"/>
+        </w:rPr>
+        <w:t xml:space="preserve">    </w:t>
+      </w:r>
+      <w:r>
+        <w:rPr>
+          <w:rFonts w:ascii="Consolas" w:eastAsia="Times New Roman" w:hAnsi="Consolas" w:cs="Times New Roman"/>
+          <w:color w:val="569CD6"/>
+          <w:sz w:val="21"/>
+          <w:szCs w:val="21"/>
+          <w:lang w:eastAsia="en-GB"/>
+        </w:rPr>
+        <w:t>def</w:t>
+      </w:r>
+      <w:r>
+        <w:rPr>
+          <w:rFonts w:ascii="Consolas" w:eastAsia="Times New Roman" w:hAnsi="Consolas" w:cs="Times New Roman"/>
+          <w:color w:val="D4D4D4"/>
+          <w:sz w:val="21"/>
+          <w:szCs w:val="21"/>
+          <w:lang w:eastAsia="en-GB"/>
+        </w:rPr>
+        <w:t xml:space="preserve"> </w:t>
+      </w:r>
+      <w:r>
+        <w:rPr>
+          <w:rFonts w:ascii="Consolas" w:eastAsia="Times New Roman" w:hAnsi="Consolas" w:cs="Times New Roman"/>
+          <w:color w:val="DCDCAA"/>
+          <w:sz w:val="21"/>
+          <w:szCs w:val="21"/>
+          <w:lang w:eastAsia="en-GB"/>
+        </w:rPr>
+        <w:t>__</w:t>
+      </w:r>
+      <w:proofErr w:type="spellStart"/>
+      <w:r>
+        <w:rPr>
+          <w:rFonts w:ascii="Consolas" w:eastAsia="Times New Roman" w:hAnsi="Consolas" w:cs="Times New Roman"/>
+          <w:color w:val="DCDCAA"/>
+          <w:sz w:val="21"/>
+          <w:szCs w:val="21"/>
+          <w:lang w:eastAsia="en-GB"/>
+        </w:rPr>
+        <w:t>init</w:t>
+      </w:r>
+      <w:proofErr w:type="spellEnd"/>
+      <w:r>
+        <w:rPr>
+          <w:rFonts w:ascii="Consolas" w:eastAsia="Times New Roman" w:hAnsi="Consolas" w:cs="Times New Roman"/>
+          <w:color w:val="DCDCAA"/>
+          <w:sz w:val="21"/>
+          <w:szCs w:val="21"/>
+          <w:lang w:eastAsia="en-GB"/>
+        </w:rPr>
+        <w:t>__</w:t>
+      </w:r>
+      <w:r>
+        <w:rPr>
+          <w:rFonts w:ascii="Consolas" w:eastAsia="Times New Roman" w:hAnsi="Consolas" w:cs="Times New Roman"/>
+          <w:color w:val="D4D4D4"/>
+          <w:sz w:val="21"/>
+          <w:szCs w:val="21"/>
+          <w:lang w:eastAsia="en-GB"/>
+        </w:rPr>
+        <w:t>(</w:t>
+      </w:r>
+      <w:r>
+        <w:rPr>
+          <w:rFonts w:ascii="Consolas" w:eastAsia="Times New Roman" w:hAnsi="Consolas" w:cs="Times New Roman"/>
+          <w:color w:val="9CDCFE"/>
+          <w:sz w:val="21"/>
+          <w:szCs w:val="21"/>
+          <w:lang w:eastAsia="en-GB"/>
+        </w:rPr>
+        <w:t>self</w:t>
+      </w:r>
+      <w:r>
+        <w:rPr>
+          <w:rFonts w:ascii="Consolas" w:eastAsia="Times New Roman" w:hAnsi="Consolas" w:cs="Times New Roman"/>
+          <w:color w:val="D4D4D4"/>
+          <w:sz w:val="21"/>
+          <w:szCs w:val="21"/>
+          <w:lang w:eastAsia="en-GB"/>
+        </w:rPr>
+        <w:t>):</w:t>
+      </w:r>
+    </w:p>
+    <w:p>
+      <w:pPr>
+        <w:shd w:val="clear" w:color="auto" w:fill="1E1E1E"/>
+        <w:spacing w:after="0" w:line="285" w:lineRule="atLeast"/>
+        <w:rPr>
+          <w:rFonts w:ascii="Consolas" w:eastAsia="Times New Roman" w:hAnsi="Consolas" w:cs="Times New Roman"/>
+          <w:color w:val="D4D4D4"/>
+          <w:sz w:val="21"/>
+          <w:szCs w:val="21"/>
+          <w:lang w:eastAsia="en-GB"/>
+        </w:rPr>
+      </w:pPr>
+      <w:r>
+        <w:rPr>
+          <w:rFonts w:ascii="Consolas" w:eastAsia="Times New Roman" w:hAnsi="Consolas" w:cs="Times New Roman"/>
+          <w:color w:val="D4D4D4"/>
+          <w:sz w:val="21"/>
+          <w:szCs w:val="21"/>
+          <w:lang w:eastAsia="en-GB"/>
+        </w:rPr>
+        <w:t xml:space="preserve">        </w:t>
+      </w:r>
+      <w:r>
+        <w:rPr>
+          <w:rFonts w:ascii="Consolas" w:eastAsia="Times New Roman" w:hAnsi="Consolas" w:cs="Times New Roman"/>
+          <w:color w:val="9CDCFE"/>
+          <w:sz w:val="21"/>
+          <w:szCs w:val="21"/>
+          <w:lang w:eastAsia="en-GB"/>
+        </w:rPr>
+        <w:t>self</w:t>
+      </w:r>
+      <w:r>
+        <w:rPr>
+          <w:rFonts w:ascii="Consolas" w:eastAsia="Times New Roman" w:hAnsi="Consolas" w:cs="Times New Roman"/>
+          <w:color w:val="D4D4D4"/>
+          <w:sz w:val="21"/>
+          <w:szCs w:val="21"/>
+          <w:lang w:eastAsia="en-GB"/>
+        </w:rPr>
+        <w:t>.__</w:t>
+      </w:r>
+      <w:proofErr w:type="spellStart"/>
+      <w:r>
+        <w:rPr>
+          <w:rFonts w:ascii="Consolas" w:eastAsia="Times New Roman" w:hAnsi="Consolas" w:cs="Times New Roman"/>
+          <w:color w:val="D4D4D4"/>
+          <w:sz w:val="21"/>
+          <w:szCs w:val="21"/>
+          <w:lang w:eastAsia="en-GB"/>
+        </w:rPr>
+        <w:t>backColour</w:t>
+      </w:r>
+      <w:proofErr w:type="spellEnd"/>
+      <w:r>
+        <w:rPr>
+          <w:rFonts w:ascii="Consolas" w:eastAsia="Times New Roman" w:hAnsi="Consolas" w:cs="Times New Roman"/>
+          <w:color w:val="D4D4D4"/>
+          <w:sz w:val="21"/>
+          <w:szCs w:val="21"/>
+          <w:lang w:eastAsia="en-GB"/>
+        </w:rPr>
+        <w:t xml:space="preserve"> = (</w:t>
+      </w:r>
+      <w:r>
+        <w:rPr>
+          <w:rFonts w:ascii="Consolas" w:eastAsia="Times New Roman" w:hAnsi="Consolas" w:cs="Times New Roman"/>
+          <w:color w:val="B5CEA8"/>
+          <w:sz w:val="21"/>
+          <w:szCs w:val="21"/>
+          <w:lang w:eastAsia="en-GB"/>
+        </w:rPr>
+        <w:t>10</w:t>
+      </w:r>
+      <w:r>
+        <w:rPr>
+          <w:rFonts w:ascii="Consolas" w:eastAsia="Times New Roman" w:hAnsi="Consolas" w:cs="Times New Roman"/>
+          <w:color w:val="D4D4D4"/>
+          <w:sz w:val="21"/>
+          <w:szCs w:val="21"/>
+          <w:lang w:eastAsia="en-GB"/>
+        </w:rPr>
+        <w:t>,</w:t>
+      </w:r>
+      <w:r>
+        <w:rPr>
+          <w:rFonts w:ascii="Consolas" w:eastAsia="Times New Roman" w:hAnsi="Consolas" w:cs="Times New Roman"/>
+          <w:color w:val="B5CEA8"/>
+          <w:sz w:val="21"/>
+          <w:szCs w:val="21"/>
+          <w:lang w:eastAsia="en-GB"/>
+        </w:rPr>
+        <w:t>10</w:t>
+      </w:r>
+      <w:r>
+        <w:rPr>
+          <w:rFonts w:ascii="Consolas" w:eastAsia="Times New Roman" w:hAnsi="Consolas" w:cs="Times New Roman"/>
+          <w:color w:val="D4D4D4"/>
+          <w:sz w:val="21"/>
+          <w:szCs w:val="21"/>
+          <w:lang w:eastAsia="en-GB"/>
+        </w:rPr>
+        <w:t>,</w:t>
+      </w:r>
+      <w:r>
+        <w:rPr>
+          <w:rFonts w:ascii="Consolas" w:eastAsia="Times New Roman" w:hAnsi="Consolas" w:cs="Times New Roman"/>
+          <w:color w:val="B5CEA8"/>
+          <w:sz w:val="21"/>
+          <w:szCs w:val="21"/>
+          <w:lang w:eastAsia="en-GB"/>
+        </w:rPr>
+        <w:t>10</w:t>
+      </w:r>
+      <w:r>
+        <w:rPr>
+          <w:rFonts w:ascii="Consolas" w:eastAsia="Times New Roman" w:hAnsi="Consolas" w:cs="Times New Roman"/>
+          <w:color w:val="D4D4D4"/>
+          <w:sz w:val="21"/>
+          <w:szCs w:val="21"/>
+          <w:lang w:eastAsia="en-GB"/>
+        </w:rPr>
+        <w:t>)</w:t>
+      </w:r>
+    </w:p>
+    <w:p>
+      <w:pPr>
+        <w:shd w:val="clear" w:color="auto" w:fill="1E1E1E"/>
+        <w:spacing w:after="0" w:line="285" w:lineRule="atLeast"/>
+        <w:rPr>
+          <w:rFonts w:ascii="Consolas" w:eastAsia="Times New Roman" w:hAnsi="Consolas" w:cs="Times New Roman"/>
+          <w:color w:val="D4D4D4"/>
+          <w:sz w:val="21"/>
+          <w:szCs w:val="21"/>
+          <w:lang w:eastAsia="en-GB"/>
+        </w:rPr>
+      </w:pPr>
+      <w:r>
+        <w:rPr>
+          <w:rFonts w:ascii="Consolas" w:eastAsia="Times New Roman" w:hAnsi="Consolas" w:cs="Times New Roman"/>
+          <w:color w:val="D4D4D4"/>
+          <w:sz w:val="21"/>
+          <w:szCs w:val="21"/>
+          <w:lang w:eastAsia="en-GB"/>
+        </w:rPr>
+        <w:t xml:space="preserve">    </w:t>
+      </w:r>
+    </w:p>
+    <w:p>
+      <w:pPr>
+        <w:shd w:val="clear" w:color="auto" w:fill="1E1E1E"/>
+        <w:spacing w:after="0" w:line="285" w:lineRule="atLeast"/>
+        <w:rPr>
+          <w:rFonts w:ascii="Consolas" w:eastAsia="Times New Roman" w:hAnsi="Consolas" w:cs="Times New Roman"/>
+          <w:color w:val="D4D4D4"/>
+          <w:sz w:val="21"/>
+          <w:szCs w:val="21"/>
+          <w:lang w:eastAsia="en-GB"/>
+        </w:rPr>
+      </w:pPr>
+      <w:r>
+        <w:rPr>
+          <w:rFonts w:ascii="Consolas" w:eastAsia="Times New Roman" w:hAnsi="Consolas" w:cs="Times New Roman"/>
+          <w:color w:val="D4D4D4"/>
+          <w:sz w:val="21"/>
+          <w:szCs w:val="21"/>
+          <w:lang w:eastAsia="en-GB"/>
+        </w:rPr>
+        <w:t xml:space="preserve">    </w:t>
+      </w:r>
+      <w:r>
+        <w:rPr>
+          <w:rFonts w:ascii="Consolas" w:eastAsia="Times New Roman" w:hAnsi="Consolas" w:cs="Times New Roman"/>
+          <w:color w:val="569CD6"/>
+          <w:sz w:val="21"/>
+          <w:szCs w:val="21"/>
+          <w:lang w:eastAsia="en-GB"/>
+        </w:rPr>
+        <w:t>def</w:t>
+      </w:r>
+      <w:r>
+        <w:rPr>
+          <w:rFonts w:ascii="Consolas" w:eastAsia="Times New Roman" w:hAnsi="Consolas" w:cs="Times New Roman"/>
+          <w:color w:val="D4D4D4"/>
+          <w:sz w:val="21"/>
+          <w:szCs w:val="21"/>
+          <w:lang w:eastAsia="en-GB"/>
+        </w:rPr>
+        <w:t xml:space="preserve"> </w:t>
+      </w:r>
+      <w:r>
+        <w:rPr>
+          <w:rFonts w:ascii="Consolas" w:eastAsia="Times New Roman" w:hAnsi="Consolas" w:cs="Times New Roman"/>
+          <w:color w:val="DCDCAA"/>
+          <w:sz w:val="21"/>
+          <w:szCs w:val="21"/>
+          <w:lang w:eastAsia="en-GB"/>
+        </w:rPr>
+        <w:t>Render</w:t>
+      </w:r>
+      <w:r>
+        <w:rPr>
+          <w:rFonts w:ascii="Consolas" w:eastAsia="Times New Roman" w:hAnsi="Consolas" w:cs="Times New Roman"/>
+          <w:color w:val="D4D4D4"/>
+          <w:sz w:val="21"/>
+          <w:szCs w:val="21"/>
+          <w:lang w:eastAsia="en-GB"/>
+        </w:rPr>
+        <w:t>(</w:t>
+      </w:r>
+      <w:r>
+        <w:rPr>
+          <w:rFonts w:ascii="Consolas" w:eastAsia="Times New Roman" w:hAnsi="Consolas" w:cs="Times New Roman"/>
+          <w:color w:val="9CDCFE"/>
+          <w:sz w:val="21"/>
+          <w:szCs w:val="21"/>
+          <w:lang w:eastAsia="en-GB"/>
+        </w:rPr>
+        <w:t>self</w:t>
+      </w:r>
+      <w:r>
+        <w:rPr>
+          <w:rFonts w:ascii="Consolas" w:eastAsia="Times New Roman" w:hAnsi="Consolas" w:cs="Times New Roman"/>
+          <w:color w:val="D4D4D4"/>
+          <w:sz w:val="21"/>
+          <w:szCs w:val="21"/>
+          <w:lang w:eastAsia="en-GB"/>
+        </w:rPr>
+        <w:t xml:space="preserve">, </w:t>
+      </w:r>
+      <w:r>
+        <w:rPr>
+          <w:rFonts w:ascii="Consolas" w:eastAsia="Times New Roman" w:hAnsi="Consolas" w:cs="Times New Roman"/>
+          <w:color w:val="9CDCFE"/>
+          <w:sz w:val="21"/>
+          <w:szCs w:val="21"/>
+          <w:lang w:eastAsia="en-GB"/>
+        </w:rPr>
+        <w:t>window</w:t>
+      </w:r>
+      <w:r>
+        <w:rPr>
+          <w:rFonts w:ascii="Consolas" w:eastAsia="Times New Roman" w:hAnsi="Consolas" w:cs="Times New Roman"/>
+          <w:color w:val="D4D4D4"/>
+          <w:sz w:val="21"/>
+          <w:szCs w:val="21"/>
+          <w:lang w:eastAsia="en-GB"/>
+        </w:rPr>
+        <w:t xml:space="preserve">, </w:t>
+      </w:r>
+      <w:proofErr w:type="spellStart"/>
+      <w:r>
+        <w:rPr>
+          <w:rFonts w:ascii="Consolas" w:eastAsia="Times New Roman" w:hAnsi="Consolas" w:cs="Times New Roman"/>
+          <w:color w:val="9CDCFE"/>
+          <w:sz w:val="21"/>
+          <w:szCs w:val="21"/>
+          <w:lang w:eastAsia="en-GB"/>
+        </w:rPr>
+        <w:t>textBox</w:t>
+      </w:r>
+      <w:proofErr w:type="spellEnd"/>
+      <w:r>
+        <w:rPr>
+          <w:rFonts w:ascii="Consolas" w:eastAsia="Times New Roman" w:hAnsi="Consolas" w:cs="Times New Roman"/>
+          <w:color w:val="D4D4D4"/>
+          <w:sz w:val="21"/>
+          <w:szCs w:val="21"/>
+          <w:lang w:eastAsia="en-GB"/>
+        </w:rPr>
+        <w:t>):</w:t>
+      </w:r>
+    </w:p>
+    <w:p>
+      <w:pPr>
+        <w:shd w:val="clear" w:color="auto" w:fill="1E1E1E"/>
+        <w:spacing w:after="0" w:line="285" w:lineRule="atLeast"/>
+        <w:rPr>
+          <w:rFonts w:ascii="Consolas" w:eastAsia="Times New Roman" w:hAnsi="Consolas" w:cs="Times New Roman"/>
+          <w:color w:val="D4D4D4"/>
+          <w:sz w:val="21"/>
+          <w:szCs w:val="21"/>
+          <w:lang w:eastAsia="en-GB"/>
+        </w:rPr>
+      </w:pPr>
+      <w:r>
+        <w:rPr>
+          <w:rFonts w:ascii="Consolas" w:eastAsia="Times New Roman" w:hAnsi="Consolas" w:cs="Times New Roman"/>
+          <w:color w:val="D4D4D4"/>
+          <w:sz w:val="21"/>
+          <w:szCs w:val="21"/>
+          <w:lang w:eastAsia="en-GB"/>
+        </w:rPr>
+        <w:t xml:space="preserve">        </w:t>
+      </w:r>
+      <w:proofErr w:type="spellStart"/>
+      <w:r>
+        <w:rPr>
+          <w:rFonts w:ascii="Consolas" w:eastAsia="Times New Roman" w:hAnsi="Consolas" w:cs="Times New Roman"/>
+          <w:color w:val="9CDCFE"/>
+          <w:sz w:val="21"/>
+          <w:szCs w:val="21"/>
+          <w:lang w:eastAsia="en-GB"/>
+        </w:rPr>
+        <w:t>window</w:t>
+      </w:r>
+      <w:r>
+        <w:rPr>
+          <w:rFonts w:ascii="Consolas" w:eastAsia="Times New Roman" w:hAnsi="Consolas" w:cs="Times New Roman"/>
+          <w:color w:val="D4D4D4"/>
+          <w:sz w:val="21"/>
+          <w:szCs w:val="21"/>
+          <w:lang w:eastAsia="en-GB"/>
+        </w:rPr>
+        <w:t>.fill</w:t>
+      </w:r>
+      <w:proofErr w:type="spellEnd"/>
+      <w:r>
+        <w:rPr>
+          <w:rFonts w:ascii="Consolas" w:eastAsia="Times New Roman" w:hAnsi="Consolas" w:cs="Times New Roman"/>
+          <w:color w:val="D4D4D4"/>
+          <w:sz w:val="21"/>
+          <w:szCs w:val="21"/>
+          <w:lang w:eastAsia="en-GB"/>
+        </w:rPr>
+        <w:t>(</w:t>
+      </w:r>
+      <w:r>
+        <w:rPr>
+          <w:rFonts w:ascii="Consolas" w:eastAsia="Times New Roman" w:hAnsi="Consolas" w:cs="Times New Roman"/>
+          <w:color w:val="9CDCFE"/>
+          <w:sz w:val="21"/>
+          <w:szCs w:val="21"/>
+          <w:lang w:eastAsia="en-GB"/>
+        </w:rPr>
+        <w:t>self</w:t>
+      </w:r>
+      <w:r>
+        <w:rPr>
+          <w:rFonts w:ascii="Consolas" w:eastAsia="Times New Roman" w:hAnsi="Consolas" w:cs="Times New Roman"/>
+          <w:color w:val="D4D4D4"/>
+          <w:sz w:val="21"/>
+          <w:szCs w:val="21"/>
+          <w:lang w:eastAsia="en-GB"/>
+        </w:rPr>
+        <w:t>.__</w:t>
+      </w:r>
+      <w:proofErr w:type="spellStart"/>
+      <w:r>
+        <w:rPr>
+          <w:rFonts w:ascii="Consolas" w:eastAsia="Times New Roman" w:hAnsi="Consolas" w:cs="Times New Roman"/>
+          <w:color w:val="D4D4D4"/>
+          <w:sz w:val="21"/>
+          <w:szCs w:val="21"/>
+          <w:lang w:eastAsia="en-GB"/>
+        </w:rPr>
+        <w:t>backColour</w:t>
+      </w:r>
+      <w:proofErr w:type="spellEnd"/>
+      <w:r>
+        <w:rPr>
+          <w:rFonts w:ascii="Consolas" w:eastAsia="Times New Roman" w:hAnsi="Consolas" w:cs="Times New Roman"/>
+          <w:color w:val="D4D4D4"/>
+          <w:sz w:val="21"/>
+          <w:szCs w:val="21"/>
+          <w:lang w:eastAsia="en-GB"/>
+        </w:rPr>
+        <w:t>)</w:t>
+      </w:r>
+    </w:p>
+    <w:p>
+      <w:pPr>
+        <w:shd w:val="clear" w:color="auto" w:fill="1E1E1E"/>
+        <w:spacing w:after="0" w:line="285" w:lineRule="atLeast"/>
+        <w:rPr>
+          <w:rFonts w:ascii="Consolas" w:eastAsia="Times New Roman" w:hAnsi="Consolas" w:cs="Times New Roman"/>
+          <w:color w:val="D4D4D4"/>
+          <w:sz w:val="21"/>
+          <w:szCs w:val="21"/>
+          <w:lang w:eastAsia="en-GB"/>
+        </w:rPr>
+      </w:pPr>
+      <w:r>
+        <w:rPr>
+          <w:rFonts w:ascii="Consolas" w:eastAsia="Times New Roman" w:hAnsi="Consolas" w:cs="Times New Roman"/>
+          <w:color w:val="D4D4D4"/>
+          <w:sz w:val="21"/>
+          <w:szCs w:val="21"/>
+          <w:lang w:eastAsia="en-GB"/>
+        </w:rPr>
+        <w:t xml:space="preserve">        </w:t>
+      </w:r>
+      <w:proofErr w:type="spellStart"/>
+      <w:r>
+        <w:rPr>
+          <w:rFonts w:ascii="Consolas" w:eastAsia="Times New Roman" w:hAnsi="Consolas" w:cs="Times New Roman"/>
+          <w:color w:val="D4D4D4"/>
+          <w:sz w:val="21"/>
+          <w:szCs w:val="21"/>
+          <w:lang w:eastAsia="en-GB"/>
+        </w:rPr>
+        <w:t>pygame.draw.</w:t>
+      </w:r>
+      <w:r>
+        <w:rPr>
+          <w:rFonts w:ascii="Consolas" w:eastAsia="Times New Roman" w:hAnsi="Consolas" w:cs="Times New Roman"/>
+          <w:color w:val="DCDCAA"/>
+          <w:sz w:val="21"/>
+          <w:szCs w:val="21"/>
+          <w:lang w:eastAsia="en-GB"/>
+        </w:rPr>
+        <w:t>rect</w:t>
+      </w:r>
+      <w:proofErr w:type="spellEnd"/>
+      <w:r>
+        <w:rPr>
+          <w:rFonts w:ascii="Consolas" w:eastAsia="Times New Roman" w:hAnsi="Consolas" w:cs="Times New Roman"/>
+          <w:color w:val="D4D4D4"/>
+          <w:sz w:val="21"/>
+          <w:szCs w:val="21"/>
+          <w:lang w:eastAsia="en-GB"/>
+        </w:rPr>
+        <w:t>(</w:t>
+      </w:r>
+      <w:r>
+        <w:rPr>
+          <w:rFonts w:ascii="Consolas" w:eastAsia="Times New Roman" w:hAnsi="Consolas" w:cs="Times New Roman"/>
+          <w:color w:val="9CDCFE"/>
+          <w:sz w:val="21"/>
+          <w:szCs w:val="21"/>
+          <w:lang w:eastAsia="en-GB"/>
+        </w:rPr>
+        <w:t>window</w:t>
+      </w:r>
+      <w:r>
+        <w:rPr>
+          <w:rFonts w:ascii="Consolas" w:eastAsia="Times New Roman" w:hAnsi="Consolas" w:cs="Times New Roman"/>
+          <w:color w:val="D4D4D4"/>
+          <w:sz w:val="21"/>
+          <w:szCs w:val="21"/>
+          <w:lang w:eastAsia="en-GB"/>
+        </w:rPr>
+        <w:t xml:space="preserve">, </w:t>
+      </w:r>
+      <w:proofErr w:type="spellStart"/>
+      <w:r>
+        <w:rPr>
+          <w:rFonts w:ascii="Consolas" w:eastAsia="Times New Roman" w:hAnsi="Consolas" w:cs="Times New Roman"/>
+          <w:color w:val="9CDCFE"/>
+          <w:sz w:val="21"/>
+          <w:szCs w:val="21"/>
+          <w:lang w:eastAsia="en-GB"/>
+        </w:rPr>
+        <w:t>textBox</w:t>
+      </w:r>
+      <w:r>
+        <w:rPr>
+          <w:rFonts w:ascii="Consolas" w:eastAsia="Times New Roman" w:hAnsi="Consolas" w:cs="Times New Roman"/>
+          <w:color w:val="D4D4D4"/>
+          <w:sz w:val="21"/>
+          <w:szCs w:val="21"/>
+          <w:lang w:eastAsia="en-GB"/>
+        </w:rPr>
+        <w:t>.boxColour</w:t>
+      </w:r>
+      <w:proofErr w:type="spellEnd"/>
+      <w:r>
+        <w:rPr>
+          <w:rFonts w:ascii="Consolas" w:eastAsia="Times New Roman" w:hAnsi="Consolas" w:cs="Times New Roman"/>
+          <w:color w:val="D4D4D4"/>
+          <w:sz w:val="21"/>
+          <w:szCs w:val="21"/>
+          <w:lang w:eastAsia="en-GB"/>
+        </w:rPr>
+        <w:t xml:space="preserve">, </w:t>
+      </w:r>
+      <w:proofErr w:type="spellStart"/>
+      <w:r>
+        <w:rPr>
+          <w:rFonts w:ascii="Consolas" w:eastAsia="Times New Roman" w:hAnsi="Consolas" w:cs="Times New Roman"/>
+          <w:color w:val="9CDCFE"/>
+          <w:sz w:val="21"/>
+          <w:szCs w:val="21"/>
+          <w:lang w:eastAsia="en-GB"/>
+        </w:rPr>
+        <w:t>textBox</w:t>
+      </w:r>
+      <w:r>
+        <w:rPr>
+          <w:rFonts w:ascii="Consolas" w:eastAsia="Times New Roman" w:hAnsi="Consolas" w:cs="Times New Roman"/>
+          <w:color w:val="D4D4D4"/>
+          <w:sz w:val="21"/>
+          <w:szCs w:val="21"/>
+          <w:lang w:eastAsia="en-GB"/>
+        </w:rPr>
+        <w:t>.box</w:t>
+      </w:r>
+      <w:proofErr w:type="spellEnd"/>
+      <w:r>
+        <w:rPr>
+          <w:rFonts w:ascii="Consolas" w:eastAsia="Times New Roman" w:hAnsi="Consolas" w:cs="Times New Roman"/>
+          <w:color w:val="D4D4D4"/>
+          <w:sz w:val="21"/>
+          <w:szCs w:val="21"/>
+          <w:lang w:eastAsia="en-GB"/>
+        </w:rPr>
+        <w:t>)</w:t>
+      </w:r>
+    </w:p>
+    <w:p>
+      <w:pPr>
+        <w:shd w:val="clear" w:color="auto" w:fill="1E1E1E"/>
+        <w:spacing w:after="0" w:line="285" w:lineRule="atLeast"/>
+        <w:rPr>
+          <w:rFonts w:ascii="Consolas" w:eastAsia="Times New Roman" w:hAnsi="Consolas" w:cs="Times New Roman"/>
+          <w:color w:val="D4D4D4"/>
+          <w:sz w:val="21"/>
+          <w:szCs w:val="21"/>
+          <w:lang w:eastAsia="en-GB"/>
+        </w:rPr>
+      </w:pPr>
+      <w:r>
+        <w:rPr>
+          <w:rFonts w:ascii="Consolas" w:eastAsia="Times New Roman" w:hAnsi="Consolas" w:cs="Times New Roman"/>
+          <w:color w:val="D4D4D4"/>
+          <w:sz w:val="21"/>
+          <w:szCs w:val="21"/>
+          <w:lang w:eastAsia="en-GB"/>
+        </w:rPr>
+        <w:t xml:space="preserve">        </w:t>
+      </w:r>
+      <w:proofErr w:type="spellStart"/>
+      <w:r>
+        <w:rPr>
+          <w:rFonts w:ascii="Consolas" w:eastAsia="Times New Roman" w:hAnsi="Consolas" w:cs="Times New Roman"/>
+          <w:color w:val="9CDCFE"/>
+          <w:sz w:val="21"/>
+          <w:szCs w:val="21"/>
+          <w:lang w:eastAsia="en-GB"/>
+        </w:rPr>
+        <w:t>textBox</w:t>
+      </w:r>
+      <w:r>
+        <w:rPr>
+          <w:rFonts w:ascii="Consolas" w:eastAsia="Times New Roman" w:hAnsi="Consolas" w:cs="Times New Roman"/>
+          <w:color w:val="D4D4D4"/>
+          <w:sz w:val="21"/>
+          <w:szCs w:val="21"/>
+          <w:lang w:eastAsia="en-GB"/>
+        </w:rPr>
+        <w:t>.DrawBox</w:t>
+      </w:r>
+      <w:proofErr w:type="spellEnd"/>
+      <w:r>
+        <w:rPr>
+          <w:rFonts w:ascii="Consolas" w:eastAsia="Times New Roman" w:hAnsi="Consolas" w:cs="Times New Roman"/>
+          <w:color w:val="D4D4D4"/>
+          <w:sz w:val="21"/>
+          <w:szCs w:val="21"/>
+          <w:lang w:eastAsia="en-GB"/>
+        </w:rPr>
+        <w:t>(</w:t>
+      </w:r>
+      <w:r>
+        <w:rPr>
+          <w:rFonts w:ascii="Consolas" w:eastAsia="Times New Roman" w:hAnsi="Consolas" w:cs="Times New Roman"/>
+          <w:color w:val="9CDCFE"/>
+          <w:sz w:val="21"/>
+          <w:szCs w:val="21"/>
+          <w:lang w:eastAsia="en-GB"/>
+        </w:rPr>
+        <w:t>window</w:t>
+      </w:r>
+      <w:r>
+        <w:rPr>
+          <w:rFonts w:ascii="Consolas" w:eastAsia="Times New Roman" w:hAnsi="Consolas" w:cs="Times New Roman"/>
+          <w:color w:val="D4D4D4"/>
+          <w:sz w:val="21"/>
+          <w:szCs w:val="21"/>
+          <w:lang w:eastAsia="en-GB"/>
+        </w:rPr>
+        <w:t>)</w:t>
+      </w:r>
+    </w:p>
+    <w:p>
+      <w:pPr>
+        <w:shd w:val="clear" w:color="auto" w:fill="1E1E1E"/>
+        <w:spacing w:after="0" w:line="285" w:lineRule="atLeast"/>
+        <w:rPr>
+          <w:rFonts w:ascii="Consolas" w:eastAsia="Times New Roman" w:hAnsi="Consolas" w:cs="Times New Roman"/>
+          <w:color w:val="D4D4D4"/>
+          <w:sz w:val="21"/>
+          <w:szCs w:val="21"/>
+          <w:lang w:eastAsia="en-GB"/>
+        </w:rPr>
+      </w:pPr>
+    </w:p>
+    <w:p>
+      <w:pPr>
+        <w:shd w:val="clear" w:color="auto" w:fill="1E1E1E"/>
+        <w:spacing w:after="0" w:line="285" w:lineRule="atLeast"/>
+        <w:rPr>
+          <w:rFonts w:ascii="Consolas" w:eastAsia="Times New Roman" w:hAnsi="Consolas" w:cs="Times New Roman"/>
+          <w:color w:val="D4D4D4"/>
+          <w:sz w:val="21"/>
+          <w:szCs w:val="21"/>
+          <w:lang w:eastAsia="en-GB"/>
+        </w:rPr>
+      </w:pPr>
+      <w:r>
+        <w:rPr>
+          <w:rFonts w:ascii="Consolas" w:eastAsia="Times New Roman" w:hAnsi="Consolas" w:cs="Times New Roman"/>
+          <w:color w:val="D4D4D4"/>
+          <w:sz w:val="21"/>
+          <w:szCs w:val="21"/>
+          <w:lang w:eastAsia="en-GB"/>
+        </w:rPr>
+        <w:t xml:space="preserve">        </w:t>
+      </w:r>
+      <w:proofErr w:type="spellStart"/>
+      <w:r>
+        <w:rPr>
+          <w:rFonts w:ascii="Consolas" w:eastAsia="Times New Roman" w:hAnsi="Consolas" w:cs="Times New Roman"/>
+          <w:color w:val="D4D4D4"/>
+          <w:sz w:val="21"/>
+          <w:szCs w:val="21"/>
+          <w:lang w:eastAsia="en-GB"/>
+        </w:rPr>
+        <w:t>pygame.display.</w:t>
+      </w:r>
+      <w:r>
+        <w:rPr>
+          <w:rFonts w:ascii="Consolas" w:eastAsia="Times New Roman" w:hAnsi="Consolas" w:cs="Times New Roman"/>
+          <w:color w:val="DCDCAA"/>
+          <w:sz w:val="21"/>
+          <w:szCs w:val="21"/>
+          <w:lang w:eastAsia="en-GB"/>
+        </w:rPr>
+        <w:t>update</w:t>
+      </w:r>
+      <w:proofErr w:type="spellEnd"/>
+      <w:r>
+        <w:rPr>
+          <w:rFonts w:ascii="Consolas" w:eastAsia="Times New Roman" w:hAnsi="Consolas" w:cs="Times New Roman"/>
+          <w:color w:val="D4D4D4"/>
+          <w:sz w:val="21"/>
+          <w:szCs w:val="21"/>
+          <w:lang w:eastAsia="en-GB"/>
+        </w:rPr>
+        <w:t>()</w:t>
+      </w:r>
+    </w:p>
+    <w:p>
+      <w:pPr>
+        <w:pStyle w:val="Heading2"/>
+      </w:pPr>
+      <w:r>
+        <w:t>Testing for Renderer:</w:t>
+      </w:r>
+    </w:p>
+    <w:tbl>
+      <w:tblPr>
+        <w:tblStyle w:val="GridTable5Dark-Accent5"/>
+        <w:tblW w:w="0" w:type="auto"/>
+        <w:tblLook w:val="04A0" w:firstRow="1" w:lastRow="0" w:firstColumn="1" w:lastColumn="0" w:noHBand="0" w:noVBand="1"/>
+      </w:tblPr>
+      <w:tblGrid>
+        <w:gridCol w:w="723"/>
+        <w:gridCol w:w="2107"/>
+        <w:gridCol w:w="2127"/>
+        <w:gridCol w:w="2126"/>
+        <w:gridCol w:w="1134"/>
+        <w:gridCol w:w="799"/>
+      </w:tblGrid>
+      <w:tr>
+        <w:trPr>
+          <w:cnfStyle w:val="100000000000" w:firstRow="1" w:lastRow="0" w:firstColumn="0" w:lastColumn="0" w:oddVBand="0" w:evenVBand="0" w:oddHBand="0" w:evenHBand="0" w:firstRowFirstColumn="0" w:firstRowLastColumn="0" w:lastRowFirstColumn="0" w:lastRowLastColumn="0"/>
+        </w:trPr>
+        <w:tc>
+          <w:tcPr>
+            <w:cnfStyle w:val="001000000000" w:firstRow="0" w:lastRow="0" w:firstColumn="1" w:lastColumn="0" w:oddVBand="0" w:evenVBand="0" w:oddHBand="0" w:evenHBand="0" w:firstRowFirstColumn="0" w:firstRowLastColumn="0" w:lastRowFirstColumn="0" w:lastRowLastColumn="0"/>
+            <w:tcW w:w="723" w:type="dxa"/>
+          </w:tcPr>
+          <w:p>
+            <w:r>
+              <w:t>Index</w:t>
+            </w:r>
+          </w:p>
+        </w:tc>
+        <w:tc>
+          <w:tcPr>
+            <w:tcW w:w="2107" w:type="dxa"/>
+          </w:tcPr>
+          <w:p>
+            <w:pPr>
+              <w:cnfStyle w:val="100000000000" w:firstRow="1" w:lastRow="0" w:firstColumn="0" w:lastColumn="0" w:oddVBand="0" w:evenVBand="0" w:oddHBand="0" w:evenHBand="0" w:firstRowFirstColumn="0" w:firstRowLastColumn="0" w:lastRowFirstColumn="0" w:lastRowLastColumn="0"/>
+            </w:pPr>
+            <w:r>
+              <w:t>Purpose</w:t>
+            </w:r>
+          </w:p>
+        </w:tc>
+        <w:tc>
+          <w:tcPr>
+            <w:tcW w:w="2127" w:type="dxa"/>
+          </w:tcPr>
+          <w:p>
+            <w:pPr>
+              <w:cnfStyle w:val="100000000000" w:firstRow="1" w:lastRow="0" w:firstColumn="0" w:lastColumn="0" w:oddVBand="0" w:evenVBand="0" w:oddHBand="0" w:evenHBand="0" w:firstRowFirstColumn="0" w:firstRowLastColumn="0" w:lastRowFirstColumn="0" w:lastRowLastColumn="0"/>
+            </w:pPr>
+            <w:r>
+              <w:t>Test</w:t>
+            </w:r>
+          </w:p>
+        </w:tc>
+        <w:tc>
+          <w:tcPr>
+            <w:tcW w:w="2126" w:type="dxa"/>
+          </w:tcPr>
+          <w:p>
+            <w:pPr>
+              <w:cnfStyle w:val="100000000000" w:firstRow="1" w:lastRow="0" w:firstColumn="0" w:lastColumn="0" w:oddVBand="0" w:evenVBand="0" w:oddHBand="0" w:evenHBand="0" w:firstRowFirstColumn="0" w:firstRowLastColumn="0" w:lastRowFirstColumn="0" w:lastRowLastColumn="0"/>
+            </w:pPr>
+            <w:r>
+              <w:t>Expected result</w:t>
+            </w:r>
+          </w:p>
+        </w:tc>
+        <w:tc>
+          <w:tcPr>
+            <w:tcW w:w="1134" w:type="dxa"/>
+          </w:tcPr>
+          <w:p>
+            <w:pPr>
+              <w:cnfStyle w:val="100000000000" w:firstRow="1" w:lastRow="0" w:firstColumn="0" w:lastColumn="0" w:oddVBand="0" w:evenVBand="0" w:oddHBand="0" w:evenHBand="0" w:firstRowFirstColumn="0" w:firstRowLastColumn="0" w:lastRowFirstColumn="0" w:lastRowLastColumn="0"/>
+            </w:pPr>
+            <w:r>
+              <w:t>Type</w:t>
+            </w:r>
+          </w:p>
+        </w:tc>
+        <w:tc>
+          <w:tcPr>
+            <w:tcW w:w="799" w:type="dxa"/>
+          </w:tcPr>
+          <w:p>
+            <w:pPr>
+              <w:cnfStyle w:val="100000000000" w:firstRow="1" w:lastRow="0" w:firstColumn="0" w:lastColumn="0" w:oddVBand="0" w:evenVBand="0" w:oddHBand="0" w:evenHBand="0" w:firstRowFirstColumn="0" w:firstRowLastColumn="0" w:lastRowFirstColumn="0" w:lastRowLastColumn="0"/>
+            </w:pPr>
+            <w:r>
+              <w:t>Result</w:t>
+            </w:r>
+          </w:p>
+        </w:tc>
+      </w:tr>
+      <w:tr>
+        <w:trPr>
+          <w:cnfStyle w:val="000000100000" w:firstRow="0" w:lastRow="0" w:firstColumn="0" w:lastColumn="0" w:oddVBand="0" w:evenVBand="0" w:oddHBand="1" w:evenHBand="0" w:firstRowFirstColumn="0" w:firstRowLastColumn="0" w:lastRowFirstColumn="0" w:lastRowLastColumn="0"/>
+        </w:trPr>
+        <w:tc>
+          <w:tcPr>
+            <w:cnfStyle w:val="001000000000" w:firstRow="0" w:lastRow="0" w:firstColumn="1" w:lastColumn="0" w:oddVBand="0" w:evenVBand="0" w:oddHBand="0" w:evenHBand="0" w:firstRowFirstColumn="0" w:firstRowLastColumn="0" w:lastRowFirstColumn="0" w:lastRowLastColumn="0"/>
+            <w:tcW w:w="723" w:type="dxa"/>
+          </w:tcPr>
+          <w:p>
+            <w:r>
+              <w:t>1</w:t>
+            </w:r>
+          </w:p>
+        </w:tc>
+        <w:tc>
+          <w:tcPr>
+            <w:tcW w:w="2107" w:type="dxa"/>
+          </w:tcPr>
+          <w:p>
+            <w:pPr>
+              <w:cnfStyle w:val="000000100000" w:firstRow="0" w:lastRow="0" w:firstColumn="0" w:lastColumn="0" w:oddVBand="0" w:evenVBand="0" w:oddHBand="1" w:evenHBand="0" w:firstRowFirstColumn="0" w:firstRowLastColumn="0" w:lastRowFirstColumn="0" w:lastRowLastColumn="0"/>
+            </w:pPr>
+            <w:r>
+              <w:t>Draws the background with the appropriate colour</w:t>
+            </w:r>
+          </w:p>
+        </w:tc>
+        <w:tc>
+          <w:tcPr>
+            <w:tcW w:w="2127" w:type="dxa"/>
+          </w:tcPr>
+          <w:p>
+            <w:pPr>
+              <w:cnfStyle w:val="000000100000" w:firstRow="0" w:lastRow="0" w:firstColumn="0" w:lastColumn="0" w:oddVBand="0" w:evenVBand="0" w:oddHBand="1" w:evenHBand="0" w:firstRowFirstColumn="0" w:firstRowLastColumn="0" w:lastRowFirstColumn="0" w:lastRowLastColumn="0"/>
+            </w:pPr>
+            <w:r>
+              <w:t>I will run the program</w:t>
+            </w:r>
+          </w:p>
+        </w:tc>
+        <w:tc>
+          <w:tcPr>
+            <w:tcW w:w="2126" w:type="dxa"/>
+          </w:tcPr>
+          <w:p>
+            <w:pPr>
+              <w:cnfStyle w:val="000000100000" w:firstRow="0" w:lastRow="0" w:firstColumn="0" w:lastColumn="0" w:oddVBand="0" w:evenVBand="0" w:oddHBand="1" w:evenHBand="0" w:firstRowFirstColumn="0" w:firstRowLastColumn="0" w:lastRowFirstColumn="0" w:lastRowLastColumn="0"/>
+            </w:pPr>
+            <w:r>
+              <w:t>The background should be the colour with RGB values 10,10,10</w:t>
+            </w:r>
+          </w:p>
+        </w:tc>
+        <w:tc>
+          <w:tcPr>
+            <w:tcW w:w="1134" w:type="dxa"/>
+          </w:tcPr>
+          <w:p>
+            <w:pPr>
+              <w:cnfStyle w:val="000000100000" w:firstRow="0" w:lastRow="0" w:firstColumn="0" w:lastColumn="0" w:oddVBand="0" w:evenVBand="0" w:oddHBand="1" w:evenHBand="0" w:firstRowFirstColumn="0" w:firstRowLastColumn="0" w:lastRowFirstColumn="0" w:lastRowLastColumn="0"/>
+            </w:pPr>
+            <w:r>
+              <w:t>Normal</w:t>
+            </w:r>
+          </w:p>
+        </w:tc>
+        <w:tc>
+          <w:tcPr>
+            <w:tcW w:w="799" w:type="dxa"/>
+          </w:tcPr>
+          <w:p>
+            <w:pPr>
+              <w:cnfStyle w:val="000000100000" w:firstRow="0" w:lastRow="0" w:firstColumn="0" w:lastColumn="0" w:oddVBand="0" w:evenVBand="0" w:oddHBand="1" w:evenHBand="0" w:firstRowFirstColumn="0" w:firstRowLastColumn="0" w:lastRowFirstColumn="0" w:lastRowLastColumn="0"/>
+            </w:pPr>
+            <w:r>
+              <w:t>Pass</w:t>
+            </w:r>
+          </w:p>
+        </w:tc>
+      </w:tr>
+      <w:tr>
+        <w:tc>
+          <w:tcPr>
+            <w:cnfStyle w:val="001000000000" w:firstRow="0" w:lastRow="0" w:firstColumn="1" w:lastColumn="0" w:oddVBand="0" w:evenVBand="0" w:oddHBand="0" w:evenHBand="0" w:firstRowFirstColumn="0" w:firstRowLastColumn="0" w:lastRowFirstColumn="0" w:lastRowLastColumn="0"/>
+            <w:tcW w:w="723" w:type="dxa"/>
+          </w:tcPr>
+          <w:p>
+            <w:r>
+              <w:lastRenderedPageBreak/>
+              <w:t>2</w:t>
+            </w:r>
+          </w:p>
+        </w:tc>
+        <w:tc>
+          <w:tcPr>
+            <w:tcW w:w="2107" w:type="dxa"/>
+          </w:tcPr>
+          <w:p>
+            <w:pPr>
+              <w:cnfStyle w:val="000000000000" w:firstRow="0" w:lastRow="0" w:firstColumn="0" w:lastColumn="0" w:oddVBand="0" w:evenVBand="0" w:oddHBand="0" w:evenHBand="0" w:firstRowFirstColumn="0" w:firstRowLastColumn="0" w:lastRowFirstColumn="0" w:lastRowLastColumn="0"/>
+            </w:pPr>
+            <w:r>
+              <w:t xml:space="preserve">Draws the textbox </w:t>
+            </w:r>
+          </w:p>
+        </w:tc>
+        <w:tc>
+          <w:tcPr>
+            <w:tcW w:w="2127" w:type="dxa"/>
+          </w:tcPr>
+          <w:p>
+            <w:pPr>
+              <w:cnfStyle w:val="000000000000" w:firstRow="0" w:lastRow="0" w:firstColumn="0" w:lastColumn="0" w:oddVBand="0" w:evenVBand="0" w:oddHBand="0" w:evenHBand="0" w:firstRowFirstColumn="0" w:firstRowLastColumn="0" w:lastRowFirstColumn="0" w:lastRowLastColumn="0"/>
+            </w:pPr>
+            <w:r>
+              <w:t xml:space="preserve">I will run the program </w:t>
+            </w:r>
+          </w:p>
+        </w:tc>
+        <w:tc>
+          <w:tcPr>
+            <w:tcW w:w="2126" w:type="dxa"/>
+          </w:tcPr>
+          <w:p>
+            <w:pPr>
+              <w:cnfStyle w:val="000000000000" w:firstRow="0" w:lastRow="0" w:firstColumn="0" w:lastColumn="0" w:oddVBand="0" w:evenVBand="0" w:oddHBand="0" w:evenHBand="0" w:firstRowFirstColumn="0" w:firstRowLastColumn="0" w:lastRowFirstColumn="0" w:lastRowLastColumn="0"/>
+            </w:pPr>
+            <w:r>
+              <w:t>The textbox should be drawn</w:t>
+            </w:r>
+          </w:p>
+        </w:tc>
+        <w:tc>
+          <w:tcPr>
+            <w:tcW w:w="1134" w:type="dxa"/>
+          </w:tcPr>
+          <w:p>
+            <w:pPr>
+              <w:cnfStyle w:val="000000000000" w:firstRow="0" w:lastRow="0" w:firstColumn="0" w:lastColumn="0" w:oddVBand="0" w:evenVBand="0" w:oddHBand="0" w:evenHBand="0" w:firstRowFirstColumn="0" w:firstRowLastColumn="0" w:lastRowFirstColumn="0" w:lastRowLastColumn="0"/>
+            </w:pPr>
+            <w:r>
+              <w:t>Normal</w:t>
+            </w:r>
+          </w:p>
+        </w:tc>
+        <w:tc>
+          <w:tcPr>
+            <w:tcW w:w="799" w:type="dxa"/>
+          </w:tcPr>
+          <w:p>
+            <w:pPr>
+              <w:cnfStyle w:val="000000000000" w:firstRow="0" w:lastRow="0" w:firstColumn="0" w:lastColumn="0" w:oddVBand="0" w:evenVBand="0" w:oddHBand="0" w:evenHBand="0" w:firstRowFirstColumn="0" w:firstRowLastColumn="0" w:lastRowFirstColumn="0" w:lastRowLastColumn="0"/>
+            </w:pPr>
+            <w:r>
+              <w:t>Pass</w:t>
+            </w:r>
+          </w:p>
+        </w:tc>
+      </w:tr>
+      <w:tr>
+        <w:trPr>
+          <w:cnfStyle w:val="000000100000" w:firstRow="0" w:lastRow="0" w:firstColumn="0" w:lastColumn="0" w:oddVBand="0" w:evenVBand="0" w:oddHBand="1" w:evenHBand="0" w:firstRowFirstColumn="0" w:firstRowLastColumn="0" w:lastRowFirstColumn="0" w:lastRowLastColumn="0"/>
+        </w:trPr>
+        <w:tc>
+          <w:tcPr>
+            <w:cnfStyle w:val="001000000000" w:firstRow="0" w:lastRow="0" w:firstColumn="1" w:lastColumn="0" w:oddVBand="0" w:evenVBand="0" w:oddHBand="0" w:evenHBand="0" w:firstRowFirstColumn="0" w:firstRowLastColumn="0" w:lastRowFirstColumn="0" w:lastRowLastColumn="0"/>
+            <w:tcW w:w="723" w:type="dxa"/>
+          </w:tcPr>
+          <w:p>
+            <w:r>
+              <w:t>3</w:t>
+            </w:r>
+          </w:p>
+        </w:tc>
+        <w:tc>
+          <w:tcPr>
+            <w:tcW w:w="2107" w:type="dxa"/>
+          </w:tcPr>
+          <w:p>
+            <w:pPr>
+              <w:cnfStyle w:val="000000100000" w:firstRow="0" w:lastRow="0" w:firstColumn="0" w:lastColumn="0" w:oddVBand="0" w:evenVBand="0" w:oddHBand="1" w:evenHBand="0" w:firstRowFirstColumn="0" w:firstRowLastColumn="0" w:lastRowFirstColumn="0" w:lastRowLastColumn="0"/>
+            </w:pPr>
+            <w:r>
+              <w:t>Updates the screen after something changes</w:t>
+            </w:r>
+          </w:p>
+        </w:tc>
+        <w:tc>
+          <w:tcPr>
+            <w:tcW w:w="2127" w:type="dxa"/>
+          </w:tcPr>
+          <w:p>
+            <w:pPr>
+              <w:cnfStyle w:val="000000100000" w:firstRow="0" w:lastRow="0" w:firstColumn="0" w:lastColumn="0" w:oddVBand="0" w:evenVBand="0" w:oddHBand="1" w:evenHBand="0" w:firstRowFirstColumn="0" w:firstRowLastColumn="0" w:lastRowFirstColumn="0" w:lastRowLastColumn="0"/>
+            </w:pPr>
+            <w:r>
+              <w:t>I will click on the textbox so that it changes colour</w:t>
+            </w:r>
+          </w:p>
+        </w:tc>
+        <w:tc>
+          <w:tcPr>
+            <w:tcW w:w="2126" w:type="dxa"/>
+          </w:tcPr>
+          <w:p>
+            <w:pPr>
+              <w:cnfStyle w:val="000000100000" w:firstRow="0" w:lastRow="0" w:firstColumn="0" w:lastColumn="0" w:oddVBand="0" w:evenVBand="0" w:oddHBand="1" w:evenHBand="0" w:firstRowFirstColumn="0" w:firstRowLastColumn="0" w:lastRowFirstColumn="0" w:lastRowLastColumn="0"/>
+            </w:pPr>
+            <w:r>
+              <w:t>The textbox should change colour</w:t>
+            </w:r>
+          </w:p>
+        </w:tc>
+        <w:tc>
+          <w:tcPr>
+            <w:tcW w:w="1134" w:type="dxa"/>
+          </w:tcPr>
+          <w:p>
+            <w:pPr>
+              <w:cnfStyle w:val="000000100000" w:firstRow="0" w:lastRow="0" w:firstColumn="0" w:lastColumn="0" w:oddVBand="0" w:evenVBand="0" w:oddHBand="1" w:evenHBand="0" w:firstRowFirstColumn="0" w:firstRowLastColumn="0" w:lastRowFirstColumn="0" w:lastRowLastColumn="0"/>
+            </w:pPr>
+            <w:r>
+              <w:t>Normal</w:t>
+            </w:r>
+          </w:p>
+        </w:tc>
+        <w:tc>
+          <w:tcPr>
+            <w:tcW w:w="799" w:type="dxa"/>
+          </w:tcPr>
+          <w:p>
+            <w:pPr>
+              <w:cnfStyle w:val="000000100000" w:firstRow="0" w:lastRow="0" w:firstColumn="0" w:lastColumn="0" w:oddVBand="0" w:evenVBand="0" w:oddHBand="1" w:evenHBand="0" w:firstRowFirstColumn="0" w:firstRowLastColumn="0" w:lastRowFirstColumn="0" w:lastRowLastColumn="0"/>
+            </w:pPr>
+            <w:r>
+              <w:t>Pass</w:t>
+            </w:r>
+          </w:p>
+        </w:tc>
+      </w:tr>
+    </w:tbl>
+    <w:p>
+      <w:pPr>
+        <w:pStyle w:val="Heading2"/>
+      </w:pPr>
+      <w:r>
+        <w:t>Test 1</w:t>
+      </w:r>
+    </w:p>
+    <w:p>
+      <w:r>
+        <w:t xml:space="preserve">The renderer object needs to draw the background with the colour defined during initialisation. In this case it needs to be the colour with RGB values 10,10,10 (almost black). </w:t>
+      </w:r>
+    </w:p>
+    <w:p>
+      <w:r>
+        <w:t xml:space="preserve">To test </w:t>
+      </w:r>
+      <w:proofErr w:type="gramStart"/>
+      <w:r>
+        <w:t>this</w:t>
+      </w:r>
+      <w:proofErr w:type="gramEnd"/>
+      <w:r>
+        <w:t xml:space="preserve"> I will run the program and paste a screenshot of the window here. </w:t>
+      </w:r>
+    </w:p>
+    <w:p>
+      <w:r>
+        <w:drawing>
+          <wp:inline distT="0" distB="0" distL="0" distR="0" wp14:anchorId="586AA2EC" wp14:editId="68238FFC">
+            <wp:extent cx="5731510" cy="3223895"/>
+            <wp:effectExtent l="0" t="0" r="2540" b="0"/>
+            <wp:docPr id="26" name="Picture 26" descr="Text&#10;&#10;Description automatically generated"/>
+            <wp:cNvGraphicFramePr>
+              <a:graphicFrameLocks xmlns:a="http://schemas.openxmlformats.org/drawingml/2006/main" noChangeAspect="1"/>
+            </wp:cNvGraphicFramePr>
+            <a:graphic xmlns:a="http://schemas.openxmlformats.org/drawingml/2006/main">
+              <a:graphicData uri="http://schemas.openxmlformats.org/drawingml/2006/picture">
+                <pic:pic xmlns:pic="http://schemas.openxmlformats.org/drawingml/2006/picture">
+                  <pic:nvPicPr>
+                    <pic:cNvPr id="26" name="Picture 26" descr="Text&#10;&#10;Description automatically generated"/>
+                    <pic:cNvPicPr/>
+                  </pic:nvPicPr>
+                  <pic:blipFill>
+                    <a:blip r:embed="rId52"/>
+                    <a:stretch>
+                      <a:fillRect/>
+                    </a:stretch>
+                  </pic:blipFill>
+                  <pic:spPr>
+                    <a:xfrm>
+                      <a:off x="0" y="0"/>
+                      <a:ext cx="5731510" cy="3223895"/>
+                    </a:xfrm>
+                    <a:prstGeom prst="rect">
+                      <a:avLst/>
+                    </a:prstGeom>
+                  </pic:spPr>
+                </pic:pic>
+              </a:graphicData>
+            </a:graphic>
+          </wp:inline>
+        </w:drawing>
+      </w:r>
+    </w:p>
+    <w:p>
+      <w:r>
+        <w:t xml:space="preserve">The background colour is the correct colour and so this test is passed. </w:t>
+      </w:r>
+    </w:p>
+    <w:p>
+      <w:pPr>
+        <w:pStyle w:val="Heading2"/>
+      </w:pPr>
+      <w:r>
+        <w:t>Test 2</w:t>
+      </w:r>
+    </w:p>
+    <w:p>
+      <w:r>
+        <w:t xml:space="preserve">The renderer object needs to draw the textbox. To test </w:t>
+      </w:r>
+      <w:proofErr w:type="gramStart"/>
+      <w:r>
+        <w:t>this</w:t>
+      </w:r>
+      <w:proofErr w:type="gramEnd"/>
+      <w:r>
+        <w:t xml:space="preserve"> I will run the program and paste a screenshot here. </w:t>
+      </w:r>
+    </w:p>
+    <w:p>
+      <w:r>
+        <w:drawing>
+          <wp:inline distT="0" distB="0" distL="0" distR="0" wp14:anchorId="5B9C5D1D" wp14:editId="3C30ACA9">
+            <wp:extent cx="5731510" cy="3223895"/>
+            <wp:effectExtent l="0" t="0" r="2540" b="0"/>
+            <wp:docPr id="27" name="Picture 27" descr="Text&#10;&#10;Description automatically generated"/>
+            <wp:cNvGraphicFramePr>
+              <a:graphicFrameLocks xmlns:a="http://schemas.openxmlformats.org/drawingml/2006/main" noChangeAspect="1"/>
+            </wp:cNvGraphicFramePr>
+            <a:graphic xmlns:a="http://schemas.openxmlformats.org/drawingml/2006/main">
+              <a:graphicData uri="http://schemas.openxmlformats.org/drawingml/2006/picture">
+                <pic:pic xmlns:pic="http://schemas.openxmlformats.org/drawingml/2006/picture">
+                  <pic:nvPicPr>
+                    <pic:cNvPr id="27" name="Picture 27" descr="Text&#10;&#10;Description automatically generated"/>
+                    <pic:cNvPicPr/>
+                  </pic:nvPicPr>
+                  <pic:blipFill>
+                    <a:blip r:embed="rId52"/>
+                    <a:stretch>
+                      <a:fillRect/>
+                    </a:stretch>
+                  </pic:blipFill>
+                  <pic:spPr>
+                    <a:xfrm>
+                      <a:off x="0" y="0"/>
+                      <a:ext cx="5731510" cy="3223895"/>
+                    </a:xfrm>
+                    <a:prstGeom prst="rect">
+                      <a:avLst/>
+                    </a:prstGeom>
+                  </pic:spPr>
+                </pic:pic>
+              </a:graphicData>
+            </a:graphic>
+          </wp:inline>
+        </w:drawing>
+      </w:r>
+    </w:p>
+    <w:p>
+      <w:r>
+        <w:t xml:space="preserve">The textbox is drawn correctly and so this test is passed. </w:t>
+      </w:r>
+    </w:p>
+    <w:p>
+      <w:pPr>
+        <w:pStyle w:val="Heading2"/>
+      </w:pPr>
+      <w:r>
+        <w:t>Test 3</w:t>
+      </w:r>
+    </w:p>
+    <w:p>
+      <w:r>
+        <w:t>The screen needs to update after something happens. To test this, I will click on the textbox, causing the textbox colour to change. I will paste before and after pictures here:</w:t>
+      </w:r>
+    </w:p>
+    <w:p>
+      <w:r>
+        <w:t xml:space="preserve"> Before:</w:t>
+      </w:r>
+    </w:p>
+    <w:p>
+      <w:r>
+        <w:drawing>
+          <wp:inline distT="0" distB="0" distL="0" distR="0" wp14:anchorId="3B14ACCF" wp14:editId="34CB7E98">
+            <wp:extent cx="5731510" cy="3223895"/>
+            <wp:effectExtent l="0" t="0" r="2540" b="0"/>
+            <wp:docPr id="54" name="Picture 54" descr="Text&#10;&#10;Description automatically generated"/>
+            <wp:cNvGraphicFramePr>
+              <a:graphicFrameLocks xmlns:a="http://schemas.openxmlformats.org/drawingml/2006/main" noChangeAspect="1"/>
+            </wp:cNvGraphicFramePr>
+            <a:graphic xmlns:a="http://schemas.openxmlformats.org/drawingml/2006/main">
+              <a:graphicData uri="http://schemas.openxmlformats.org/drawingml/2006/picture">
+                <pic:pic xmlns:pic="http://schemas.openxmlformats.org/drawingml/2006/picture">
+                  <pic:nvPicPr>
+                    <pic:cNvPr id="54" name="Picture 54" descr="Text&#10;&#10;Description automatically generated"/>
+                    <pic:cNvPicPr/>
+                  </pic:nvPicPr>
+                  <pic:blipFill>
+                    <a:blip r:embed="rId53"/>
+                    <a:stretch>
+                      <a:fillRect/>
+                    </a:stretch>
+                  </pic:blipFill>
+                  <pic:spPr>
+                    <a:xfrm>
+                      <a:off x="0" y="0"/>
+                      <a:ext cx="5731510" cy="3223895"/>
+                    </a:xfrm>
+                    <a:prstGeom prst="rect">
+                      <a:avLst/>
+                    </a:prstGeom>
+                  </pic:spPr>
+                </pic:pic>
+              </a:graphicData>
+            </a:graphic>
+          </wp:inline>
+        </w:drawing>
+      </w:r>
+    </w:p>
+    <w:p>
+      <w:r>
+        <w:t>After:</w:t>
+      </w:r>
+    </w:p>
+    <w:p>
+      <w:r>
+        <w:lastRenderedPageBreak/>
+        <w:drawing>
+          <wp:inline distT="0" distB="0" distL="0" distR="0" wp14:anchorId="181E995B" wp14:editId="2C22F9B8">
+            <wp:extent cx="5731510" cy="3223895"/>
+            <wp:effectExtent l="0" t="0" r="2540" b="0"/>
+            <wp:docPr id="57" name="Picture 57" descr="Text&#10;&#10;Description automatically generated"/>
+            <wp:cNvGraphicFramePr>
+              <a:graphicFrameLocks xmlns:a="http://schemas.openxmlformats.org/drawingml/2006/main" noChangeAspect="1"/>
+            </wp:cNvGraphicFramePr>
+            <a:graphic xmlns:a="http://schemas.openxmlformats.org/drawingml/2006/main">
+              <a:graphicData uri="http://schemas.openxmlformats.org/drawingml/2006/picture">
+                <pic:pic xmlns:pic="http://schemas.openxmlformats.org/drawingml/2006/picture">
+                  <pic:nvPicPr>
+                    <pic:cNvPr id="57" name="Picture 57" descr="Text&#10;&#10;Description automatically generated"/>
+                    <pic:cNvPicPr/>
+                  </pic:nvPicPr>
+                  <pic:blipFill>
+                    <a:blip r:embed="rId54"/>
+                    <a:stretch>
+                      <a:fillRect/>
+                    </a:stretch>
+                  </pic:blipFill>
+                  <pic:spPr>
+                    <a:xfrm>
+                      <a:off x="0" y="0"/>
+                      <a:ext cx="5731510" cy="3223895"/>
+                    </a:xfrm>
+                    <a:prstGeom prst="rect">
+                      <a:avLst/>
+                    </a:prstGeom>
+                  </pic:spPr>
+                </pic:pic>
+              </a:graphicData>
+            </a:graphic>
+          </wp:inline>
+        </w:drawing>
+      </w:r>
+    </w:p>
+    <w:p>
+      <w:r>
+        <w:t xml:space="preserve">The background colour of the textbox is slightly lighter in the second picture because it is selected. This test is passed.  </w:t>
+      </w:r>
+    </w:p>
     <w:p/>
     <w:sectPr>
       <w:pgSz w:w="11906" w:h="16838"/>
@@ -36670,7 +38488,7 @@
 </file>
 
 <file path=word/numbering.xml><?xml version="1.0" encoding="utf-8"?>
-<w:numbering xmlns:wpc="http://schemas.microsoft.com/office/word/2010/wordprocessingCanvas" xmlns:cx="http://schemas.microsoft.com/office/drawing/2014/chartex" xmlns:cx1="http://schemas.microsoft.com/office/drawing/2015/9/8/chartex" xmlns:cx2="http://schemas.microsoft.com/office/drawing/2015/10/21/chartex" xmlns:cx3="http://schemas.microsoft.com/office/drawing/2016/5/9/chartex" xmlns:cx4="http://schemas.microsoft.com/office/drawing/2016/5/10/chartex" xmlns:cx5="http://schemas.microsoft.com/office/drawing/2016/5/11/chartex" xmlns:cx6="http://schemas.microsoft.com/office/drawing/2016/5/12/chartex" xmlns:cx7="http://schemas.microsoft.com/office/drawing/2016/5/13/chartex" xmlns:cx8="http://schemas.microsoft.com/office/drawing/2016/5/14/chartex" xmlns:mc="http://schemas.openxmlformats.org/markup-compatibility/2006" xmlns:aink="http://schemas.microsoft.com/office/drawing/2016/ink" xmlns:am3d="http://schemas.microsoft.com/office/drawing/2017/model3d" xmlns:o="urn:schemas-microsoft-com:office:office" xmlns:r="http://schemas.openxmlformats.org/officeDocument/2006/relationships" xmlns:m="http://schemas.openxmlformats.org/officeDocument/2006/math" xmlns:v="urn:schemas-microsoft-com:vml" xmlns:wp14="http://schemas.microsoft.com/office/word/2010/wordprocessingDrawing" xmlns:wp="http://schemas.openxmlformats.org/drawingml/2006/wordprocessingDrawing" xmlns:w10="urn:schemas-microsoft-com:office:word" xmlns:w="http://schemas.openxmlformats.org/wordprocessingml/2006/main" xmlns:w14="http://schemas.microsoft.com/office/word/2010/wordml" xmlns:w15="http://schemas.microsoft.com/office/word/2012/wordml" xmlns:w16cex="http://schemas.microsoft.com/office/word/2018/wordml/cex" xmlns:w16cid="http://schemas.microsoft.com/office/word/2016/wordml/cid" xmlns:w16="http://schemas.microsoft.com/office/word/2018/wordml" xmlns:w16se="http://schemas.microsoft.com/office/word/2015/wordml/symex" xmlns:wpg="http://schemas.microsoft.com/office/word/2010/wordprocessingGroup" xmlns:wpi="http://schemas.microsoft.com/office/word/2010/wordprocessingInk" xmlns:wne="http://schemas.microsoft.com/office/word/2006/wordml" xmlns:wps="http://schemas.microsoft.com/office/word/2010/wordprocessingShape" mc:Ignorable="w14 w15 w16se w16cid w16 w16cex wp14">
+<w:numbering xmlns:wpc="http://schemas.microsoft.com/office/word/2010/wordprocessingCanvas" xmlns:cx="http://schemas.microsoft.com/office/drawing/2014/chartex" xmlns:cx1="http://schemas.microsoft.com/office/drawing/2015/9/8/chartex" xmlns:cx2="http://schemas.microsoft.com/office/drawing/2015/10/21/chartex" xmlns:cx3="http://schemas.microsoft.com/office/drawing/2016/5/9/chartex" xmlns:cx4="http://schemas.microsoft.com/office/drawing/2016/5/10/chartex" xmlns:cx5="http://schemas.microsoft.com/office/drawing/2016/5/11/chartex" xmlns:cx6="http://schemas.microsoft.com/office/drawing/2016/5/12/chartex" xmlns:cx7="http://schemas.microsoft.com/office/drawing/2016/5/13/chartex" xmlns:cx8="http://schemas.microsoft.com/office/drawing/2016/5/14/chartex" xmlns:mc="http://schemas.openxmlformats.org/markup-compatibility/2006" xmlns:aink="http://schemas.microsoft.com/office/drawing/2016/ink" xmlns:am3d="http://schemas.microsoft.com/office/drawing/2017/model3d" xmlns:o="urn:schemas-microsoft-com:office:office" xmlns:r="http://schemas.openxmlformats.org/officeDocument/2006/relationships" xmlns:m="http://schemas.openxmlformats.org/officeDocument/2006/math" xmlns:v="urn:schemas-microsoft-com:vml" xmlns:wp14="http://schemas.microsoft.com/office/word/2010/wordprocessingDrawing" xmlns:wp="http://schemas.openxmlformats.org/drawingml/2006/wordprocessingDrawing" xmlns:w10="urn:schemas-microsoft-com:office:word" xmlns:w="http://schemas.openxmlformats.org/wordprocessingml/2006/main" xmlns:w14="http://schemas.microsoft.com/office/word/2010/wordml" xmlns:w15="http://schemas.microsoft.com/office/word/2012/wordml" xmlns:w16cex="http://schemas.microsoft.com/office/word/2018/wordml/cex" xmlns:w16cid="http://schemas.microsoft.com/office/word/2016/wordml/cid" xmlns:w16="http://schemas.microsoft.com/office/word/2018/wordml" xmlns:w16sdtdh="http://schemas.microsoft.com/office/word/2020/wordml/sdtdatahash" xmlns:w16se="http://schemas.microsoft.com/office/word/2015/wordml/symex" xmlns:wpg="http://schemas.microsoft.com/office/word/2010/wordprocessingGroup" xmlns:wpi="http://schemas.microsoft.com/office/word/2010/wordprocessingInk" xmlns:wne="http://schemas.microsoft.com/office/word/2006/wordml" xmlns:wps="http://schemas.microsoft.com/office/word/2010/wordprocessingShape" mc:Ignorable="w14 w15 w16se w16cid w16 w16cex w16sdtdh wp14">
   <w:abstractNum w:abstractNumId="0" w15:restartNumberingAfterBreak="0">
     <w:nsid w:val="0A727608"/>
     <w:multiLevelType w:val="hybridMultilevel"/>
@@ -37031,7 +38849,7 @@
 </file>
 
 <file path=word/styles.xml><?xml version="1.0" encoding="utf-8"?>
-<w:styles xmlns:mc="http://schemas.openxmlformats.org/markup-compatibility/2006" xmlns:r="http://schemas.openxmlformats.org/officeDocument/2006/relationships" xmlns:w="http://schemas.openxmlformats.org/wordprocessingml/2006/main" xmlns:w14="http://schemas.microsoft.com/office/word/2010/wordml" xmlns:w15="http://schemas.microsoft.com/office/word/2012/wordml" xmlns:w16cex="http://schemas.microsoft.com/office/word/2018/wordml/cex" xmlns:w16cid="http://schemas.microsoft.com/office/word/2016/wordml/cid" xmlns:w16="http://schemas.microsoft.com/office/word/2018/wordml" xmlns:w16se="http://schemas.microsoft.com/office/word/2015/wordml/symex" mc:Ignorable="w14 w15 w16se w16cid w16 w16cex">
+<w:styles xmlns:mc="http://schemas.openxmlformats.org/markup-compatibility/2006" xmlns:r="http://schemas.openxmlformats.org/officeDocument/2006/relationships" xmlns:w="http://schemas.openxmlformats.org/wordprocessingml/2006/main" xmlns:w14="http://schemas.microsoft.com/office/word/2010/wordml" xmlns:w15="http://schemas.microsoft.com/office/word/2012/wordml" xmlns:w16cex="http://schemas.microsoft.com/office/word/2018/wordml/cex" xmlns:w16cid="http://schemas.microsoft.com/office/word/2016/wordml/cid" xmlns:w16="http://schemas.microsoft.com/office/word/2018/wordml" xmlns:w16sdtdh="http://schemas.microsoft.com/office/word/2020/wordml/sdtdatahash" xmlns:w16se="http://schemas.microsoft.com/office/word/2015/wordml/symex" mc:Ignorable="w14 w15 w16se w16cid w16 w16cex w16sdtdh">
   <w:docDefaults>
     <w:rPrDefault>
       <w:rPr>

</xml_diff>